<commit_message>
Zeiterfasung und GDD Update
</commit_message>
<xml_diff>
--- a/_WIP/Tobias/Voodoo_GDD.docx
+++ b/_WIP/Tobias/Voodoo_GDD.docx
@@ -5980,7 +5980,7 @@
           <w:lang w:val="en-GB"/>
         </w:rPr>
       </w:pPr>
-      <w:bookmarkStart w:id="14" w:name="_Toc512856708"/>
+      <w:bookmarkStart w:id="13" w:name="_Toc512856708"/>
       <w:proofErr w:type="spellStart"/>
       <w:r>
         <w:rPr>
@@ -5989,7 +5989,7 @@
         <w:lastRenderedPageBreak/>
         <w:t>Voodoopowers</w:t>
       </w:r>
-      <w:bookmarkEnd w:id="14"/>
+      <w:bookmarkEnd w:id="13"/>
       <w:proofErr w:type="spellEnd"/>
     </w:p>
     <w:p>
@@ -5999,14 +5999,14 @@
           <w:lang w:val="en-GB"/>
         </w:rPr>
       </w:pPr>
-      <w:commentRangeStart w:id="15"/>
+      <w:commentRangeStart w:id="14"/>
       <w:r>
         <w:rPr>
           <w:lang w:val="en-GB"/>
         </w:rPr>
         <w:t>Clairvoyance</w:t>
       </w:r>
-      <w:commentRangeEnd w:id="15"/>
+      <w:commentRangeEnd w:id="14"/>
       <w:r>
         <w:rPr>
           <w:rStyle w:val="Kommentarzeichen"/>
@@ -6017,7 +6017,7 @@
           <w:iCs w:val="0"/>
           <w:color w:val="auto"/>
         </w:rPr>
-        <w:commentReference w:id="15"/>
+        <w:commentReference w:id="14"/>
       </w:r>
     </w:p>
     <w:p>
@@ -6855,7 +6855,7 @@
           <w:lang w:val="en-GB"/>
         </w:rPr>
       </w:pPr>
-      <w:commentRangeStart w:id="16"/>
+      <w:commentRangeStart w:id="15"/>
       <w:r>
         <w:rPr>
           <w:lang w:val="en-GB"/>
@@ -6868,12 +6868,12 @@
         </w:rPr>
         <w:t>will increase in difficulty with each level</w:t>
       </w:r>
-      <w:commentRangeEnd w:id="16"/>
+      <w:commentRangeEnd w:id="15"/>
       <w:r>
         <w:rPr>
           <w:rStyle w:val="Kommentarzeichen"/>
         </w:rPr>
-        <w:commentReference w:id="16"/>
+        <w:commentReference w:id="15"/>
       </w:r>
     </w:p>
     <w:p>
@@ -7320,7 +7320,7 @@
           <w:lang w:val="en-GB"/>
         </w:rPr>
       </w:pPr>
-      <w:bookmarkStart w:id="17" w:name="_Toc512856709"/>
+      <w:bookmarkStart w:id="16" w:name="_Toc512856709"/>
       <w:r>
         <w:rPr>
           <w:lang w:val="en-GB"/>
@@ -7370,23 +7370,23 @@
         </w:rPr>
         <w:t>)</w:t>
       </w:r>
+      <w:bookmarkEnd w:id="16"/>
+    </w:p>
+    <w:p>
+      <w:pPr>
+        <w:pStyle w:val="berschrift2"/>
+        <w:rPr>
+          <w:lang w:val="en-GB"/>
+        </w:rPr>
+      </w:pPr>
+      <w:bookmarkStart w:id="17" w:name="_Toc512856710"/>
+      <w:r>
+        <w:rPr>
+          <w:lang w:val="en-GB"/>
+        </w:rPr>
+        <w:t>Could-Haves</w:t>
+      </w:r>
       <w:bookmarkEnd w:id="17"/>
-    </w:p>
-    <w:p>
-      <w:pPr>
-        <w:pStyle w:val="berschrift2"/>
-        <w:rPr>
-          <w:lang w:val="en-GB"/>
-        </w:rPr>
-      </w:pPr>
-      <w:bookmarkStart w:id="18" w:name="_Toc512856710"/>
-      <w:r>
-        <w:rPr>
-          <w:lang w:val="en-GB"/>
-        </w:rPr>
-        <w:t>Could-Haves</w:t>
-      </w:r>
-      <w:bookmarkEnd w:id="18"/>
     </w:p>
     <w:p>
       <w:pPr>
@@ -7444,7 +7444,7 @@
           <w:lang w:val="en-GB"/>
         </w:rPr>
       </w:pPr>
-      <w:bookmarkStart w:id="19" w:name="_Toc512856711"/>
+      <w:bookmarkStart w:id="18" w:name="_Toc512856711"/>
       <w:r>
         <w:rPr>
           <w:lang w:val="en-GB"/>
@@ -7452,53 +7452,53 @@
         <w:lastRenderedPageBreak/>
         <w:t>Controls</w:t>
       </w:r>
+      <w:bookmarkEnd w:id="18"/>
+    </w:p>
+    <w:p>
+      <w:pPr>
+        <w:rPr>
+          <w:lang w:val="en-GB"/>
+        </w:rPr>
+      </w:pPr>
+      <w:r>
+        <w:rPr>
+          <w:lang w:val="en-GB"/>
+        </w:rPr>
+        <w:t>The game will only support gamepad controls. Keyboard and mouse will not be included.</w:t>
+      </w:r>
+    </w:p>
+    <w:p>
+      <w:pPr>
+        <w:pStyle w:val="berschrift2"/>
+        <w:rPr>
+          <w:lang w:val="en-GB"/>
+        </w:rPr>
+      </w:pPr>
+      <w:bookmarkStart w:id="19" w:name="_Toc512856712"/>
+      <w:r>
+        <w:rPr>
+          <w:lang w:val="en-GB"/>
+        </w:rPr>
+        <w:t>Characters</w:t>
+      </w:r>
       <w:bookmarkEnd w:id="19"/>
     </w:p>
     <w:p>
       <w:pPr>
-        <w:rPr>
-          <w:lang w:val="en-GB"/>
-        </w:rPr>
-      </w:pPr>
-      <w:r>
-        <w:rPr>
-          <w:lang w:val="en-GB"/>
-        </w:rPr>
-        <w:t>The game will only support gamepad controls. Keyboard and mouse will not be included.</w:t>
-      </w:r>
-    </w:p>
-    <w:p>
-      <w:pPr>
-        <w:pStyle w:val="berschrift2"/>
-        <w:rPr>
-          <w:lang w:val="en-GB"/>
-        </w:rPr>
-      </w:pPr>
-      <w:bookmarkStart w:id="20" w:name="_Toc512856712"/>
-      <w:r>
-        <w:rPr>
-          <w:lang w:val="en-GB"/>
-        </w:rPr>
-        <w:t>Characters</w:t>
+        <w:pStyle w:val="berschrift3"/>
+        <w:rPr>
+          <w:lang w:val="en-GB"/>
+        </w:rPr>
+      </w:pPr>
+      <w:bookmarkStart w:id="20" w:name="_Toc512856713"/>
+      <w:proofErr w:type="spellStart"/>
+      <w:r>
+        <w:rPr>
+          <w:lang w:val="en-GB"/>
+        </w:rPr>
+        <w:t>Voodoodoll</w:t>
       </w:r>
       <w:bookmarkEnd w:id="20"/>
-    </w:p>
-    <w:p>
-      <w:pPr>
-        <w:pStyle w:val="berschrift3"/>
-        <w:rPr>
-          <w:lang w:val="en-GB"/>
-        </w:rPr>
-      </w:pPr>
-      <w:bookmarkStart w:id="21" w:name="_Toc512856713"/>
-      <w:proofErr w:type="spellStart"/>
-      <w:r>
-        <w:rPr>
-          <w:lang w:val="en-GB"/>
-        </w:rPr>
-        <w:t>Voodoodoll</w:t>
-      </w:r>
-      <w:bookmarkEnd w:id="21"/>
       <w:proofErr w:type="spellEnd"/>
     </w:p>
     <w:tbl>
@@ -7835,7 +7835,7 @@
           <w:lang w:val="en-GB"/>
         </w:rPr>
       </w:pPr>
-      <w:bookmarkStart w:id="22" w:name="_Toc512856714"/>
+      <w:bookmarkStart w:id="21" w:name="_Toc512856714"/>
       <w:proofErr w:type="spellStart"/>
       <w:r>
         <w:rPr>
@@ -7843,24 +7843,24 @@
         </w:rPr>
         <w:t>Voodoopowers</w:t>
       </w:r>
+      <w:bookmarkEnd w:id="21"/>
+      <w:proofErr w:type="spellEnd"/>
+    </w:p>
+    <w:p>
+      <w:pPr>
+        <w:pStyle w:val="berschrift3"/>
+        <w:rPr>
+          <w:lang w:val="en-GB"/>
+        </w:rPr>
+      </w:pPr>
+      <w:bookmarkStart w:id="22" w:name="_Toc512856715"/>
+      <w:r>
+        <w:rPr>
+          <w:lang w:val="en-GB"/>
+        </w:rPr>
+        <w:t>Clairvoyance</w:t>
+      </w:r>
       <w:bookmarkEnd w:id="22"/>
-      <w:proofErr w:type="spellEnd"/>
-    </w:p>
-    <w:p>
-      <w:pPr>
-        <w:pStyle w:val="berschrift3"/>
-        <w:rPr>
-          <w:lang w:val="en-GB"/>
-        </w:rPr>
-      </w:pPr>
-      <w:bookmarkStart w:id="23" w:name="_Toc512856715"/>
-      <w:r>
-        <w:rPr>
-          <w:lang w:val="en-GB"/>
-        </w:rPr>
-        <w:t>Clairvoyance</w:t>
-      </w:r>
-      <w:bookmarkEnd w:id="23"/>
     </w:p>
     <w:tbl>
       <w:tblPr>
@@ -8089,14 +8089,14 @@
           <w:lang w:val="en-GB"/>
         </w:rPr>
       </w:pPr>
-      <w:bookmarkStart w:id="24" w:name="_Toc512856716"/>
+      <w:bookmarkStart w:id="23" w:name="_Toc512856716"/>
       <w:r>
         <w:rPr>
           <w:lang w:val="en-GB"/>
         </w:rPr>
         <w:t>Possession</w:t>
       </w:r>
-      <w:bookmarkEnd w:id="24"/>
+      <w:bookmarkEnd w:id="23"/>
     </w:p>
     <w:tbl>
       <w:tblPr>
@@ -8369,14 +8369,14 @@
           <w:lang w:val="en-GB"/>
         </w:rPr>
       </w:pPr>
-      <w:bookmarkStart w:id="25" w:name="_Toc512856717"/>
+      <w:bookmarkStart w:id="24" w:name="_Toc512856717"/>
       <w:r>
         <w:rPr>
           <w:lang w:val="en-GB"/>
         </w:rPr>
         <w:t>Interactions</w:t>
       </w:r>
-      <w:bookmarkEnd w:id="25"/>
+      <w:bookmarkEnd w:id="24"/>
     </w:p>
     <w:p>
       <w:pPr>
@@ -8398,7 +8398,7 @@
           <w:lang w:val="en-GB"/>
         </w:rPr>
       </w:pPr>
-      <w:bookmarkStart w:id="26" w:name="_Toc512856718"/>
+      <w:bookmarkStart w:id="25" w:name="_Toc512856718"/>
       <w:r>
         <w:rPr>
           <w:lang w:val="en-GB"/>
@@ -8406,23 +8406,23 @@
         <w:lastRenderedPageBreak/>
         <w:t>HUDs/Menus</w:t>
       </w:r>
+      <w:bookmarkEnd w:id="25"/>
+    </w:p>
+    <w:p>
+      <w:pPr>
+        <w:pStyle w:val="berschrift2"/>
+        <w:rPr>
+          <w:lang w:val="en-GB"/>
+        </w:rPr>
+      </w:pPr>
+      <w:bookmarkStart w:id="26" w:name="_Toc512856719"/>
+      <w:r>
+        <w:rPr>
+          <w:lang w:val="en-GB"/>
+        </w:rPr>
+        <w:t>Menus</w:t>
+      </w:r>
       <w:bookmarkEnd w:id="26"/>
-    </w:p>
-    <w:p>
-      <w:pPr>
-        <w:pStyle w:val="berschrift2"/>
-        <w:rPr>
-          <w:lang w:val="en-GB"/>
-        </w:rPr>
-      </w:pPr>
-      <w:bookmarkStart w:id="27" w:name="_Toc512856719"/>
-      <w:r>
-        <w:rPr>
-          <w:lang w:val="en-GB"/>
-        </w:rPr>
-        <w:t>Menus</w:t>
-      </w:r>
-      <w:bookmarkEnd w:id="27"/>
     </w:p>
     <w:p>
       <w:pPr>
@@ -8467,14 +8467,14 @@
           <w:lang w:val="en-GB"/>
         </w:rPr>
       </w:pPr>
-      <w:bookmarkStart w:id="28" w:name="_Toc512856720"/>
+      <w:bookmarkStart w:id="27" w:name="_Toc512856720"/>
       <w:r>
         <w:rPr>
           <w:lang w:val="en-GB"/>
         </w:rPr>
         <w:t>UI</w:t>
       </w:r>
-      <w:bookmarkEnd w:id="28"/>
+      <w:bookmarkEnd w:id="27"/>
     </w:p>
     <w:p>
       <w:pPr>
@@ -8501,13 +8501,29 @@
           <w:lang w:val="en-GB"/>
         </w:rPr>
       </w:pPr>
-      <w:bookmarkStart w:id="29" w:name="_Toc512856721"/>
+      <w:bookmarkStart w:id="28" w:name="_Toc512856721"/>
       <w:r>
         <w:rPr>
           <w:lang w:val="en-GB"/>
         </w:rPr>
         <w:t>Scaling and Proportions</w:t>
       </w:r>
+      <w:bookmarkEnd w:id="28"/>
+    </w:p>
+    <w:p>
+      <w:pPr>
+        <w:pStyle w:val="berschrift2"/>
+        <w:rPr>
+          <w:lang w:val="en-GB"/>
+        </w:rPr>
+      </w:pPr>
+      <w:bookmarkStart w:id="29" w:name="_Toc512856722"/>
+      <w:r>
+        <w:rPr>
+          <w:lang w:val="en-GB"/>
+        </w:rPr>
+        <w:t>Camera</w:t>
+      </w:r>
       <w:bookmarkEnd w:id="29"/>
     </w:p>
     <w:p>
@@ -8517,30 +8533,14 @@
           <w:lang w:val="en-GB"/>
         </w:rPr>
       </w:pPr>
-      <w:bookmarkStart w:id="30" w:name="_Toc512856722"/>
-      <w:r>
-        <w:rPr>
-          <w:lang w:val="en-GB"/>
-        </w:rPr>
-        <w:t>Camera</w:t>
+      <w:bookmarkStart w:id="30" w:name="_Toc512856723"/>
+      <w:r>
+        <w:rPr>
+          <w:lang w:val="en-GB"/>
+        </w:rPr>
+        <w:t>Screens</w:t>
       </w:r>
       <w:bookmarkEnd w:id="30"/>
-    </w:p>
-    <w:p>
-      <w:pPr>
-        <w:pStyle w:val="berschrift2"/>
-        <w:rPr>
-          <w:lang w:val="en-GB"/>
-        </w:rPr>
-      </w:pPr>
-      <w:bookmarkStart w:id="31" w:name="_Toc512856723"/>
-      <w:r>
-        <w:rPr>
-          <w:lang w:val="en-GB"/>
-        </w:rPr>
-        <w:t>Screens</w:t>
-      </w:r>
-      <w:bookmarkEnd w:id="31"/>
     </w:p>
     <w:p>
       <w:pPr>
@@ -8634,7 +8634,7 @@
           <w:lang w:val="en-GB"/>
         </w:rPr>
       </w:pPr>
-      <w:bookmarkStart w:id="32" w:name="_Toc512856724"/>
+      <w:bookmarkStart w:id="31" w:name="_Toc512856724"/>
       <w:r>
         <w:rPr>
           <w:lang w:val="en-GB"/>
@@ -8642,41 +8642,71 @@
         <w:lastRenderedPageBreak/>
         <w:t>Level Design</w:t>
       </w:r>
+      <w:bookmarkEnd w:id="31"/>
+    </w:p>
+    <w:p>
+      <w:pPr>
+        <w:pStyle w:val="berschrift2"/>
+        <w:rPr>
+          <w:lang w:val="en-GB"/>
+        </w:rPr>
+      </w:pPr>
+      <w:bookmarkStart w:id="32" w:name="_Toc512856725"/>
+      <w:r>
+        <w:rPr>
+          <w:lang w:val="en-GB"/>
+        </w:rPr>
+        <w:t>Level 1 – Awakening</w:t>
+      </w:r>
+      <w:r>
+        <w:rPr>
+          <w:lang w:val="en-GB"/>
+        </w:rPr>
+        <w:t xml:space="preserve"> / </w:t>
+      </w:r>
+      <w:proofErr w:type="gramStart"/>
+      <w:r>
+        <w:rPr>
+          <w:lang w:val="en-GB"/>
+        </w:rPr>
+        <w:t>The</w:t>
+      </w:r>
+      <w:proofErr w:type="gramEnd"/>
+      <w:r>
+        <w:rPr>
+          <w:lang w:val="en-GB"/>
+        </w:rPr>
+        <w:t xml:space="preserve"> Storage</w:t>
+      </w:r>
       <w:bookmarkEnd w:id="32"/>
     </w:p>
     <w:p>
       <w:pPr>
+        <w:rPr>
+          <w:lang w:val="en-GB"/>
+        </w:rPr>
+      </w:pPr>
+      <w:r>
+        <w:rPr>
+          <w:highlight w:val="yellow"/>
+          <w:lang w:val="en-GB"/>
+        </w:rPr>
+        <w:t>TBD</w:t>
+      </w:r>
+    </w:p>
+    <w:p>
+      <w:pPr>
         <w:pStyle w:val="berschrift2"/>
         <w:rPr>
           <w:lang w:val="en-GB"/>
         </w:rPr>
       </w:pPr>
-      <w:bookmarkStart w:id="33" w:name="_Toc512856725"/>
-      <w:r>
-        <w:rPr>
-          <w:lang w:val="en-GB"/>
-        </w:rPr>
-        <w:t>Level 1 – Awakening</w:t>
-      </w:r>
-      <w:r>
-        <w:rPr>
-          <w:lang w:val="en-GB"/>
-        </w:rPr>
-        <w:t xml:space="preserve"> / </w:t>
-      </w:r>
-      <w:proofErr w:type="gramStart"/>
-      <w:r>
-        <w:rPr>
-          <w:lang w:val="en-GB"/>
-        </w:rPr>
-        <w:t>The</w:t>
-      </w:r>
-      <w:proofErr w:type="gramEnd"/>
-      <w:r>
-        <w:rPr>
-          <w:lang w:val="en-GB"/>
-        </w:rPr>
-        <w:t xml:space="preserve"> Storage</w:t>
+      <w:bookmarkStart w:id="33" w:name="_Toc512856726"/>
+      <w:r>
+        <w:rPr>
+          <w:lang w:val="en-GB"/>
+        </w:rPr>
+        <w:t>Level 2 – The Bureau</w:t>
       </w:r>
       <w:bookmarkEnd w:id="33"/>
     </w:p>
@@ -8688,27 +8718,42 @@
       </w:pPr>
       <w:r>
         <w:rPr>
-          <w:highlight w:val="yellow"/>
-          <w:lang w:val="en-GB"/>
-        </w:rPr>
-        <w:t>TBD</w:t>
-      </w:r>
-    </w:p>
-    <w:p>
-      <w:pPr>
-        <w:pStyle w:val="berschrift2"/>
-        <w:rPr>
-          <w:lang w:val="en-GB"/>
-        </w:rPr>
-      </w:pPr>
-      <w:bookmarkStart w:id="34" w:name="_Toc512856726"/>
-      <w:r>
-        <w:rPr>
-          <w:lang w:val="en-GB"/>
-        </w:rPr>
-        <w:t>Level 2 – The Bureau</w:t>
-      </w:r>
+          <w:lang w:val="en-GB"/>
+        </w:rPr>
+        <w:pict>
+          <v:shapetype id="_x0000_t75" coordsize="21600,21600" o:spt="75" o:preferrelative="t" path="m@4@5l@4@11@9@11@9@5xe" filled="f" stroked="f">
+            <v:stroke joinstyle="miter"/>
+            <v:formulas>
+              <v:f eqn="if lineDrawn pixelLineWidth 0"/>
+              <v:f eqn="sum @0 1 0"/>
+              <v:f eqn="sum 0 0 @1"/>
+              <v:f eqn="prod @2 1 2"/>
+              <v:f eqn="prod @3 21600 pixelWidth"/>
+              <v:f eqn="prod @3 21600 pixelHeight"/>
+              <v:f eqn="sum @0 0 1"/>
+              <v:f eqn="prod @6 1 2"/>
+              <v:f eqn="prod @7 21600 pixelWidth"/>
+              <v:f eqn="sum @8 21600 0"/>
+              <v:f eqn="prod @7 21600 pixelHeight"/>
+              <v:f eqn="sum @10 21600 0"/>
+            </v:formulas>
+            <v:path o:extrusionok="f" gradientshapeok="t" o:connecttype="rect"/>
+            <o:lock v:ext="edit" aspectratio="t"/>
+          </v:shapetype>
+          <v:shape id="_x0000_i1025" type="#_x0000_t75" style="width:446.25pt;height:446.25pt">
+            <v:imagedata r:id="rId21" o:title="Level1_Entwurf"/>
+          </v:shape>
+        </w:pict>
+      </w:r>
+      <w:bookmarkStart w:id="34" w:name="_GoBack"/>
       <w:bookmarkEnd w:id="34"/>
+    </w:p>
+    <w:p>
+      <w:pPr>
+        <w:rPr>
+          <w:lang w:val="en-GB"/>
+        </w:rPr>
+      </w:pPr>
     </w:p>
     <w:p>
       <w:pPr>
@@ -8721,11 +8766,12 @@
           <w:noProof/>
           <w:lang w:eastAsia="de-DE"/>
         </w:rPr>
+        <w:lastRenderedPageBreak/>
         <w:drawing>
           <wp:inline distT="0" distB="0" distL="0" distR="0">
-            <wp:extent cx="2584638" cy="2512132"/>
-            <wp:effectExtent l="0" t="0" r="6350" b="2540"/>
-            <wp:docPr id="8" name="Grafik 8"/>
+            <wp:extent cx="5671185" cy="4210050"/>
+            <wp:effectExtent l="0" t="0" r="5715" b="0"/>
+            <wp:docPr id="9" name="Grafik 9"/>
             <wp:cNvGraphicFramePr>
               <a:graphicFrameLocks xmlns:a="http://schemas.openxmlformats.org/drawingml/2006/main" noChangeAspect="1"/>
             </wp:cNvGraphicFramePr>
@@ -8733,11 +8779,11 @@
               <a:graphicData uri="http://schemas.openxmlformats.org/drawingml/2006/picture">
                 <pic:pic xmlns:pic="http://schemas.openxmlformats.org/drawingml/2006/picture">
                   <pic:nvPicPr>
-                    <pic:cNvPr id="0" name="Level2_Entwurf1.jpg"/>
+                    <pic:cNvPr id="0" name="Level1_Whitebox_PlayerPath_To_ControlItem.png"/>
                     <pic:cNvPicPr/>
                   </pic:nvPicPr>
                   <pic:blipFill>
-                    <a:blip r:embed="rId21">
+                    <a:blip r:embed="rId22">
                       <a:extLst>
                         <a:ext uri="{28A0092B-C50C-407E-A947-70E740481C1C}">
                           <a14:useLocalDpi xmlns:a14="http://schemas.microsoft.com/office/drawing/2010/main" val="0"/>
@@ -8751,7 +8797,7 @@
                   <pic:spPr>
                     <a:xfrm>
                       <a:off x="0" y="0"/>
-                      <a:ext cx="2584638" cy="2512132"/>
+                      <a:ext cx="5671185" cy="4210050"/>
                     </a:xfrm>
                     <a:prstGeom prst="rect">
                       <a:avLst/>
@@ -8763,16 +8809,31 @@
           </wp:inline>
         </w:drawing>
       </w:r>
-      <w:r>
+    </w:p>
+    <w:p>
+      <w:pPr>
         <w:rPr>
           <w:noProof/>
           <w:lang w:eastAsia="de-DE"/>
         </w:rPr>
+      </w:pPr>
+    </w:p>
+    <w:p>
+      <w:pPr>
+        <w:rPr>
+          <w:lang w:val="en-GB"/>
+        </w:rPr>
+      </w:pPr>
+      <w:r>
+        <w:rPr>
+          <w:noProof/>
+          <w:lang w:eastAsia="de-DE"/>
+        </w:rPr>
         <w:drawing>
-          <wp:inline distT="0" distB="0" distL="0" distR="0" wp14:anchorId="3EDBCBCD" wp14:editId="11264002">
-            <wp:extent cx="2518913" cy="2567764"/>
-            <wp:effectExtent l="0" t="0" r="0" b="4445"/>
-            <wp:docPr id="11" name="Grafik 11"/>
+          <wp:inline distT="0" distB="0" distL="0" distR="0" wp14:anchorId="4973C725" wp14:editId="79ABB0F4">
+            <wp:extent cx="5671185" cy="4210050"/>
+            <wp:effectExtent l="0" t="0" r="5715" b="0"/>
+            <wp:docPr id="12" name="Grafik 12"/>
             <wp:cNvGraphicFramePr>
               <a:graphicFrameLocks xmlns:a="http://schemas.openxmlformats.org/drawingml/2006/main" noChangeAspect="1"/>
             </wp:cNvGraphicFramePr>
@@ -8780,61 +8841,7 @@
               <a:graphicData uri="http://schemas.openxmlformats.org/drawingml/2006/picture">
                 <pic:pic xmlns:pic="http://schemas.openxmlformats.org/drawingml/2006/picture">
                   <pic:nvPicPr>
-                    <pic:cNvPr id="0" name=""/>
-                    <pic:cNvPicPr/>
-                  </pic:nvPicPr>
-                  <pic:blipFill>
-                    <a:blip r:embed="rId22" cstate="print">
-                      <a:extLst>
-                        <a:ext uri="{28A0092B-C50C-407E-A947-70E740481C1C}">
-                          <a14:useLocalDpi xmlns:a14="http://schemas.microsoft.com/office/drawing/2010/main" val="0"/>
-                        </a:ext>
-                      </a:extLst>
-                    </a:blip>
-                    <a:stretch>
-                      <a:fillRect/>
-                    </a:stretch>
-                  </pic:blipFill>
-                  <pic:spPr>
-                    <a:xfrm>
-                      <a:off x="0" y="0"/>
-                      <a:ext cx="2520085" cy="2568959"/>
-                    </a:xfrm>
-                    <a:prstGeom prst="rect">
-                      <a:avLst/>
-                    </a:prstGeom>
-                  </pic:spPr>
-                </pic:pic>
-              </a:graphicData>
-            </a:graphic>
-          </wp:inline>
-        </w:drawing>
-      </w:r>
-    </w:p>
-    <w:p>
-      <w:pPr>
-        <w:rPr>
-          <w:lang w:val="en-GB"/>
-        </w:rPr>
-      </w:pPr>
-      <w:r>
-        <w:rPr>
-          <w:noProof/>
-          <w:lang w:eastAsia="de-DE"/>
-        </w:rPr>
-        <w:drawing>
-          <wp:inline distT="0" distB="0" distL="0" distR="0">
-            <wp:extent cx="5046453" cy="4813652"/>
-            <wp:effectExtent l="0" t="0" r="1905" b="6350"/>
-            <wp:docPr id="15" name="Grafik 15"/>
-            <wp:cNvGraphicFramePr>
-              <a:graphicFrameLocks xmlns:a="http://schemas.openxmlformats.org/drawingml/2006/main" noChangeAspect="1"/>
-            </wp:cNvGraphicFramePr>
-            <a:graphic xmlns:a="http://schemas.openxmlformats.org/drawingml/2006/main">
-              <a:graphicData uri="http://schemas.openxmlformats.org/drawingml/2006/picture">
-                <pic:pic xmlns:pic="http://schemas.openxmlformats.org/drawingml/2006/picture">
-                  <pic:nvPicPr>
-                    <pic:cNvPr id="0" name="Level2_Entwurf3.jpg"/>
+                    <pic:cNvPr id="0" name="Level1_Whitebox_PlayerPath_To_Fetish.png"/>
                     <pic:cNvPicPr/>
                   </pic:nvPicPr>
                   <pic:blipFill>
@@ -8852,7 +8859,7 @@
                   <pic:spPr>
                     <a:xfrm>
                       <a:off x="0" y="0"/>
-                      <a:ext cx="5049685" cy="4816735"/>
+                      <a:ext cx="5671185" cy="4210050"/>
                     </a:xfrm>
                     <a:prstGeom prst="rect">
                       <a:avLst/>
@@ -8878,10 +8885,10 @@
         </w:rPr>
         <w:lastRenderedPageBreak/>
         <w:drawing>
-          <wp:inline distT="0" distB="0" distL="0" distR="0">
-            <wp:extent cx="5671185" cy="4992370"/>
+          <wp:inline distT="0" distB="0" distL="0" distR="0" wp14:anchorId="6EF7D2EE" wp14:editId="3463E4C8">
+            <wp:extent cx="5671185" cy="4210050"/>
             <wp:effectExtent l="0" t="0" r="5715" b="0"/>
-            <wp:docPr id="16" name="Grafik 16"/>
+            <wp:docPr id="10" name="Grafik 10"/>
             <wp:cNvGraphicFramePr>
               <a:graphicFrameLocks xmlns:a="http://schemas.openxmlformats.org/drawingml/2006/main" noChangeAspect="1"/>
             </wp:cNvGraphicFramePr>
@@ -8889,7 +8896,7 @@
               <a:graphicData uri="http://schemas.openxmlformats.org/drawingml/2006/picture">
                 <pic:pic xmlns:pic="http://schemas.openxmlformats.org/drawingml/2006/picture">
                   <pic:nvPicPr>
-                    <pic:cNvPr id="0" name="Level2_Entwurf4.jpg"/>
+                    <pic:cNvPr id="0" name="Level1_Whitebox_PlayerPath_To_Exit.png"/>
                     <pic:cNvPicPr/>
                   </pic:nvPicPr>
                   <pic:blipFill>
@@ -8907,7 +8914,7 @@
                   <pic:spPr>
                     <a:xfrm>
                       <a:off x="0" y="0"/>
-                      <a:ext cx="5671185" cy="4992370"/>
+                      <a:ext cx="5671185" cy="4210050"/>
                     </a:xfrm>
                     <a:prstGeom prst="rect">
                       <a:avLst/>
@@ -9088,11 +9095,9 @@
         </w:rPr>
         <w:t>Expects a personal object or part….</w:t>
       </w:r>
-      <w:bookmarkStart w:id="13" w:name="_GoBack"/>
-      <w:bookmarkEnd w:id="13"/>
     </w:p>
   </w:comment>
-  <w:comment w:id="15" w:author="Tobias Schuster" w:date="2018-04-30T16:27:00Z" w:initials="TS">
+  <w:comment w:id="14" w:author="Tobias Schuster" w:date="2018-04-30T16:27:00Z" w:initials="TS">
     <w:p>
       <w:pPr>
         <w:pStyle w:val="Kommentartext"/>
@@ -9119,7 +9124,7 @@
       </w:r>
     </w:p>
   </w:comment>
-  <w:comment w:id="16" w:author="Tobias Schuster" w:date="2018-04-30T10:36:00Z" w:initials="TS">
+  <w:comment w:id="15" w:author="Tobias Schuster" w:date="2018-04-30T10:36:00Z" w:initials="TS">
     <w:p>
       <w:pPr>
         <w:pStyle w:val="Kommentartext"/>
@@ -17194,31 +17199,31 @@
     </dgm:pt>
   </dgm:ptLst>
   <dgm:cxnLst>
-    <dgm:cxn modelId="{13227019-6FB8-49BD-8117-0918ED543DBE}" type="presOf" srcId="{96628D2C-7EAB-4274-9837-8BDC1B87D12C}" destId="{80BCFAE1-1161-4D0D-92C3-9CEB34B8EE0D}" srcOrd="0" destOrd="0" presId="urn:microsoft.com/office/officeart/2005/8/layout/cycle1"/>
-    <dgm:cxn modelId="{6A4E3637-0DA2-469D-92BE-C0C43DA5B91D}" type="presOf" srcId="{9EEEDAC5-4E1C-4603-9334-9F084C187352}" destId="{078045A0-F657-4EBE-8D23-B0F976E3CE34}" srcOrd="0" destOrd="0" presId="urn:microsoft.com/office/officeart/2005/8/layout/cycle1"/>
-    <dgm:cxn modelId="{AA42D13C-9545-4DCE-AEB0-A7097CBBD396}" type="presOf" srcId="{8056E5A0-E8FA-454D-B427-7A16B65C6711}" destId="{267F1077-A0BE-4F6A-A18F-A745B28E8BF3}" srcOrd="0" destOrd="0" presId="urn:microsoft.com/office/officeart/2005/8/layout/cycle1"/>
+    <dgm:cxn modelId="{B8921F8D-7F6D-4062-915C-C0F6FB08DD55}" type="presOf" srcId="{E7366139-2E93-4E6B-999D-EAC4D31D9442}" destId="{BA141A2B-EFCD-406E-9F7A-165081E8E2FA}" srcOrd="0" destOrd="0" presId="urn:microsoft.com/office/officeart/2005/8/layout/cycle1"/>
+    <dgm:cxn modelId="{675C42FC-3DA5-4BE5-A277-37BA87F8D8A1}" type="presOf" srcId="{C6F7374C-FFC2-4396-B50C-4622FFAC711C}" destId="{E226B249-1392-4EE7-ACC2-00EB84AB2948}" srcOrd="0" destOrd="0" presId="urn:microsoft.com/office/officeart/2005/8/layout/cycle1"/>
+    <dgm:cxn modelId="{F86B7884-593C-434B-AE61-75768AA6DB28}" srcId="{9EEEDAC5-4E1C-4603-9334-9F084C187352}" destId="{96628D2C-7EAB-4274-9837-8BDC1B87D12C}" srcOrd="1" destOrd="0" parTransId="{C22FAF56-931C-4581-BF1B-3F6A8449AAE4}" sibTransId="{DDA921E5-18F1-436D-AF1F-1C5A65A5B14D}"/>
+    <dgm:cxn modelId="{3CFE2921-DE23-4DD0-B2A3-511BC89CD467}" srcId="{9EEEDAC5-4E1C-4603-9334-9F084C187352}" destId="{E7366139-2E93-4E6B-999D-EAC4D31D9442}" srcOrd="2" destOrd="0" parTransId="{E1A36387-F97D-43EB-9F35-9236BD1CA5BB}" sibTransId="{317BF9F5-A087-4F47-AC75-C17C296C7A75}"/>
+    <dgm:cxn modelId="{FB55E7D1-CF66-41C4-8230-1B1D70C30046}" type="presOf" srcId="{317BF9F5-A087-4F47-AC75-C17C296C7A75}" destId="{37ACC3FE-496A-4E50-A5DC-20988C058B0C}" srcOrd="0" destOrd="0" presId="urn:microsoft.com/office/officeart/2005/8/layout/cycle1"/>
+    <dgm:cxn modelId="{F579E5E5-964F-411A-AE19-E5079239C188}" srcId="{9EEEDAC5-4E1C-4603-9334-9F084C187352}" destId="{D46D1C8F-874D-4D90-B484-D6B99FFD66AD}" srcOrd="3" destOrd="0" parTransId="{6D004B49-5E1B-4397-889C-718E7E375B18}" sibTransId="{8056E5A0-E8FA-454D-B427-7A16B65C6711}"/>
+    <dgm:cxn modelId="{7A555458-6B00-42C1-A718-339B837E8509}" type="presOf" srcId="{D46D1C8F-874D-4D90-B484-D6B99FFD66AD}" destId="{374C348C-09AA-4A70-9D84-BC58E0EA63B1}" srcOrd="0" destOrd="0" presId="urn:microsoft.com/office/officeart/2005/8/layout/cycle1"/>
     <dgm:cxn modelId="{96866E7E-BC9A-4371-921D-9FA5D26D494D}" srcId="{9EEEDAC5-4E1C-4603-9334-9F084C187352}" destId="{F67AE151-64A6-4306-992F-E380237442EC}" srcOrd="0" destOrd="0" parTransId="{F111D6FC-39EC-49F3-916A-1F6FEFAF4ED6}" sibTransId="{C6F7374C-FFC2-4396-B50C-4622FFAC711C}"/>
-    <dgm:cxn modelId="{E2CC1EAA-FDB7-4E85-B185-722C1BED55CB}" type="presOf" srcId="{317BF9F5-A087-4F47-AC75-C17C296C7A75}" destId="{37ACC3FE-496A-4E50-A5DC-20988C058B0C}" srcOrd="0" destOrd="0" presId="urn:microsoft.com/office/officeart/2005/8/layout/cycle1"/>
-    <dgm:cxn modelId="{C52781B0-A103-4DA3-9F78-47BD7818EC4E}" type="presOf" srcId="{D46D1C8F-874D-4D90-B484-D6B99FFD66AD}" destId="{374C348C-09AA-4A70-9D84-BC58E0EA63B1}" srcOrd="0" destOrd="0" presId="urn:microsoft.com/office/officeart/2005/8/layout/cycle1"/>
-    <dgm:cxn modelId="{E6669E9A-5CDF-4AA3-BCAD-AF0A15A6B566}" type="presOf" srcId="{E7366139-2E93-4E6B-999D-EAC4D31D9442}" destId="{BA141A2B-EFCD-406E-9F7A-165081E8E2FA}" srcOrd="0" destOrd="0" presId="urn:microsoft.com/office/officeart/2005/8/layout/cycle1"/>
-    <dgm:cxn modelId="{F579E5E5-964F-411A-AE19-E5079239C188}" srcId="{9EEEDAC5-4E1C-4603-9334-9F084C187352}" destId="{D46D1C8F-874D-4D90-B484-D6B99FFD66AD}" srcOrd="3" destOrd="0" parTransId="{6D004B49-5E1B-4397-889C-718E7E375B18}" sibTransId="{8056E5A0-E8FA-454D-B427-7A16B65C6711}"/>
-    <dgm:cxn modelId="{F86B7884-593C-434B-AE61-75768AA6DB28}" srcId="{9EEEDAC5-4E1C-4603-9334-9F084C187352}" destId="{96628D2C-7EAB-4274-9837-8BDC1B87D12C}" srcOrd="1" destOrd="0" parTransId="{C22FAF56-931C-4581-BF1B-3F6A8449AAE4}" sibTransId="{DDA921E5-18F1-436D-AF1F-1C5A65A5B14D}"/>
-    <dgm:cxn modelId="{BD565CE7-1361-4714-8170-A39F6C0D6FB2}" type="presOf" srcId="{DDA921E5-18F1-436D-AF1F-1C5A65A5B14D}" destId="{98E4E2C3-7BBD-46E1-9A48-23348DF1BE49}" srcOrd="0" destOrd="0" presId="urn:microsoft.com/office/officeart/2005/8/layout/cycle1"/>
-    <dgm:cxn modelId="{3CFE2921-DE23-4DD0-B2A3-511BC89CD467}" srcId="{9EEEDAC5-4E1C-4603-9334-9F084C187352}" destId="{E7366139-2E93-4E6B-999D-EAC4D31D9442}" srcOrd="2" destOrd="0" parTransId="{E1A36387-F97D-43EB-9F35-9236BD1CA5BB}" sibTransId="{317BF9F5-A087-4F47-AC75-C17C296C7A75}"/>
-    <dgm:cxn modelId="{436FFE98-A7CA-4884-8142-F2F04F209C81}" type="presOf" srcId="{F67AE151-64A6-4306-992F-E380237442EC}" destId="{EE66156B-3253-463E-8770-08B381EBFE88}" srcOrd="0" destOrd="0" presId="urn:microsoft.com/office/officeart/2005/8/layout/cycle1"/>
-    <dgm:cxn modelId="{F268C7E5-E65E-4B12-BABB-82867C3FF933}" type="presOf" srcId="{C6F7374C-FFC2-4396-B50C-4622FFAC711C}" destId="{E226B249-1392-4EE7-ACC2-00EB84AB2948}" srcOrd="0" destOrd="0" presId="urn:microsoft.com/office/officeart/2005/8/layout/cycle1"/>
-    <dgm:cxn modelId="{2FAABEA1-5F17-4C62-AF47-3301A7D27E67}" type="presParOf" srcId="{078045A0-F657-4EBE-8D23-B0F976E3CE34}" destId="{80B15AFE-3F34-430D-AD39-4E80EF6556F5}" srcOrd="0" destOrd="0" presId="urn:microsoft.com/office/officeart/2005/8/layout/cycle1"/>
-    <dgm:cxn modelId="{AB7B1F0C-C21A-4EF2-BA34-5014663127FE}" type="presParOf" srcId="{078045A0-F657-4EBE-8D23-B0F976E3CE34}" destId="{EE66156B-3253-463E-8770-08B381EBFE88}" srcOrd="1" destOrd="0" presId="urn:microsoft.com/office/officeart/2005/8/layout/cycle1"/>
-    <dgm:cxn modelId="{EC20E896-5C19-454C-AC4B-D528EA7E658C}" type="presParOf" srcId="{078045A0-F657-4EBE-8D23-B0F976E3CE34}" destId="{E226B249-1392-4EE7-ACC2-00EB84AB2948}" srcOrd="2" destOrd="0" presId="urn:microsoft.com/office/officeart/2005/8/layout/cycle1"/>
-    <dgm:cxn modelId="{B85E7FD9-140F-4547-90DB-7BAFA564BB4B}" type="presParOf" srcId="{078045A0-F657-4EBE-8D23-B0F976E3CE34}" destId="{5D6E78C9-5B7D-49EB-91D8-2B5414DB650E}" srcOrd="3" destOrd="0" presId="urn:microsoft.com/office/officeart/2005/8/layout/cycle1"/>
-    <dgm:cxn modelId="{C6A4FE7E-51C4-4ED4-81AE-A1291A6B98BD}" type="presParOf" srcId="{078045A0-F657-4EBE-8D23-B0F976E3CE34}" destId="{80BCFAE1-1161-4D0D-92C3-9CEB34B8EE0D}" srcOrd="4" destOrd="0" presId="urn:microsoft.com/office/officeart/2005/8/layout/cycle1"/>
-    <dgm:cxn modelId="{56C319AD-C0B8-46CC-BEE2-062918AD8B51}" type="presParOf" srcId="{078045A0-F657-4EBE-8D23-B0F976E3CE34}" destId="{98E4E2C3-7BBD-46E1-9A48-23348DF1BE49}" srcOrd="5" destOrd="0" presId="urn:microsoft.com/office/officeart/2005/8/layout/cycle1"/>
-    <dgm:cxn modelId="{6359F000-C35D-4467-97EB-0A9C01C1F5BB}" type="presParOf" srcId="{078045A0-F657-4EBE-8D23-B0F976E3CE34}" destId="{8EF16F83-7E48-4FEB-BA9A-4264F189B7E4}" srcOrd="6" destOrd="0" presId="urn:microsoft.com/office/officeart/2005/8/layout/cycle1"/>
-    <dgm:cxn modelId="{F0FE19A6-1353-4698-975C-3820184E2DE7}" type="presParOf" srcId="{078045A0-F657-4EBE-8D23-B0F976E3CE34}" destId="{BA141A2B-EFCD-406E-9F7A-165081E8E2FA}" srcOrd="7" destOrd="0" presId="urn:microsoft.com/office/officeart/2005/8/layout/cycle1"/>
-    <dgm:cxn modelId="{A1E954AB-F49A-46DA-9DAC-A935E124E82D}" type="presParOf" srcId="{078045A0-F657-4EBE-8D23-B0F976E3CE34}" destId="{37ACC3FE-496A-4E50-A5DC-20988C058B0C}" srcOrd="8" destOrd="0" presId="urn:microsoft.com/office/officeart/2005/8/layout/cycle1"/>
-    <dgm:cxn modelId="{F8D4A110-A588-48E2-82B1-8297EC69C115}" type="presParOf" srcId="{078045A0-F657-4EBE-8D23-B0F976E3CE34}" destId="{A9884342-55E8-4A80-B97B-8A44978F129B}" srcOrd="9" destOrd="0" presId="urn:microsoft.com/office/officeart/2005/8/layout/cycle1"/>
-    <dgm:cxn modelId="{B73A92B7-B0C2-4284-A2D0-E0873A8769F5}" type="presParOf" srcId="{078045A0-F657-4EBE-8D23-B0F976E3CE34}" destId="{374C348C-09AA-4A70-9D84-BC58E0EA63B1}" srcOrd="10" destOrd="0" presId="urn:microsoft.com/office/officeart/2005/8/layout/cycle1"/>
-    <dgm:cxn modelId="{2CD174BE-CA77-40BE-900A-212B4089AC2F}" type="presParOf" srcId="{078045A0-F657-4EBE-8D23-B0F976E3CE34}" destId="{267F1077-A0BE-4F6A-A18F-A745B28E8BF3}" srcOrd="11" destOrd="0" presId="urn:microsoft.com/office/officeart/2005/8/layout/cycle1"/>
+    <dgm:cxn modelId="{A3A1A579-1F85-40E5-95CF-7A0028550FAA}" type="presOf" srcId="{9EEEDAC5-4E1C-4603-9334-9F084C187352}" destId="{078045A0-F657-4EBE-8D23-B0F976E3CE34}" srcOrd="0" destOrd="0" presId="urn:microsoft.com/office/officeart/2005/8/layout/cycle1"/>
+    <dgm:cxn modelId="{A748542F-7952-48CD-B741-E265E43BFF61}" type="presOf" srcId="{8056E5A0-E8FA-454D-B427-7A16B65C6711}" destId="{267F1077-A0BE-4F6A-A18F-A745B28E8BF3}" srcOrd="0" destOrd="0" presId="urn:microsoft.com/office/officeart/2005/8/layout/cycle1"/>
+    <dgm:cxn modelId="{D0C6190E-5219-4080-82E9-01800B81C656}" type="presOf" srcId="{DDA921E5-18F1-436D-AF1F-1C5A65A5B14D}" destId="{98E4E2C3-7BBD-46E1-9A48-23348DF1BE49}" srcOrd="0" destOrd="0" presId="urn:microsoft.com/office/officeart/2005/8/layout/cycle1"/>
+    <dgm:cxn modelId="{B1084590-98C1-444B-8255-F2A00F936991}" type="presOf" srcId="{96628D2C-7EAB-4274-9837-8BDC1B87D12C}" destId="{80BCFAE1-1161-4D0D-92C3-9CEB34B8EE0D}" srcOrd="0" destOrd="0" presId="urn:microsoft.com/office/officeart/2005/8/layout/cycle1"/>
+    <dgm:cxn modelId="{EAAC2432-2554-423B-A446-BB665BBD8502}" type="presOf" srcId="{F67AE151-64A6-4306-992F-E380237442EC}" destId="{EE66156B-3253-463E-8770-08B381EBFE88}" srcOrd="0" destOrd="0" presId="urn:microsoft.com/office/officeart/2005/8/layout/cycle1"/>
+    <dgm:cxn modelId="{39482D25-9C13-4E2C-8F3F-D630391031FC}" type="presParOf" srcId="{078045A0-F657-4EBE-8D23-B0F976E3CE34}" destId="{80B15AFE-3F34-430D-AD39-4E80EF6556F5}" srcOrd="0" destOrd="0" presId="urn:microsoft.com/office/officeart/2005/8/layout/cycle1"/>
+    <dgm:cxn modelId="{BD9E2082-E883-4406-ADEB-6873BA7C45F2}" type="presParOf" srcId="{078045A0-F657-4EBE-8D23-B0F976E3CE34}" destId="{EE66156B-3253-463E-8770-08B381EBFE88}" srcOrd="1" destOrd="0" presId="urn:microsoft.com/office/officeart/2005/8/layout/cycle1"/>
+    <dgm:cxn modelId="{AF9290AA-E2EB-4949-B2F5-8FD8E0A222A0}" type="presParOf" srcId="{078045A0-F657-4EBE-8D23-B0F976E3CE34}" destId="{E226B249-1392-4EE7-ACC2-00EB84AB2948}" srcOrd="2" destOrd="0" presId="urn:microsoft.com/office/officeart/2005/8/layout/cycle1"/>
+    <dgm:cxn modelId="{61C92882-FC19-4388-B655-D5FCA484B121}" type="presParOf" srcId="{078045A0-F657-4EBE-8D23-B0F976E3CE34}" destId="{5D6E78C9-5B7D-49EB-91D8-2B5414DB650E}" srcOrd="3" destOrd="0" presId="urn:microsoft.com/office/officeart/2005/8/layout/cycle1"/>
+    <dgm:cxn modelId="{14A94E3E-6BE0-4DFF-BD34-7E12EE78E9E7}" type="presParOf" srcId="{078045A0-F657-4EBE-8D23-B0F976E3CE34}" destId="{80BCFAE1-1161-4D0D-92C3-9CEB34B8EE0D}" srcOrd="4" destOrd="0" presId="urn:microsoft.com/office/officeart/2005/8/layout/cycle1"/>
+    <dgm:cxn modelId="{D990F1E8-5800-4A28-9431-1A24BAFADB14}" type="presParOf" srcId="{078045A0-F657-4EBE-8D23-B0F976E3CE34}" destId="{98E4E2C3-7BBD-46E1-9A48-23348DF1BE49}" srcOrd="5" destOrd="0" presId="urn:microsoft.com/office/officeart/2005/8/layout/cycle1"/>
+    <dgm:cxn modelId="{41E33A28-7170-4E0C-ABEA-64110140F17A}" type="presParOf" srcId="{078045A0-F657-4EBE-8D23-B0F976E3CE34}" destId="{8EF16F83-7E48-4FEB-BA9A-4264F189B7E4}" srcOrd="6" destOrd="0" presId="urn:microsoft.com/office/officeart/2005/8/layout/cycle1"/>
+    <dgm:cxn modelId="{D3256E39-D3E1-43B8-95B1-3598F8FDA989}" type="presParOf" srcId="{078045A0-F657-4EBE-8D23-B0F976E3CE34}" destId="{BA141A2B-EFCD-406E-9F7A-165081E8E2FA}" srcOrd="7" destOrd="0" presId="urn:microsoft.com/office/officeart/2005/8/layout/cycle1"/>
+    <dgm:cxn modelId="{851606C9-2D68-4E12-BD74-55F932E43B17}" type="presParOf" srcId="{078045A0-F657-4EBE-8D23-B0F976E3CE34}" destId="{37ACC3FE-496A-4E50-A5DC-20988C058B0C}" srcOrd="8" destOrd="0" presId="urn:microsoft.com/office/officeart/2005/8/layout/cycle1"/>
+    <dgm:cxn modelId="{EC5F06C4-C2F8-4E1C-B1F5-72851883EA8F}" type="presParOf" srcId="{078045A0-F657-4EBE-8D23-B0F976E3CE34}" destId="{A9884342-55E8-4A80-B97B-8A44978F129B}" srcOrd="9" destOrd="0" presId="urn:microsoft.com/office/officeart/2005/8/layout/cycle1"/>
+    <dgm:cxn modelId="{BD1F9782-486C-4C52-A8A5-DB7F5B4BC511}" type="presParOf" srcId="{078045A0-F657-4EBE-8D23-B0F976E3CE34}" destId="{374C348C-09AA-4A70-9D84-BC58E0EA63B1}" srcOrd="10" destOrd="0" presId="urn:microsoft.com/office/officeart/2005/8/layout/cycle1"/>
+    <dgm:cxn modelId="{5D1D7C02-C9A2-40FE-8BDC-8DE21CBA37F2}" type="presParOf" srcId="{078045A0-F657-4EBE-8D23-B0F976E3CE34}" destId="{267F1077-A0BE-4F6A-A18F-A745B28E8BF3}" srcOrd="11" destOrd="0" presId="urn:microsoft.com/office/officeart/2005/8/layout/cycle1"/>
   </dgm:cxnLst>
   <dgm:bg/>
   <dgm:whole/>
@@ -19220,7 +19225,7 @@
 </file>
 
 <file path=customXml/itemProps1.xml><?xml version="1.0" encoding="utf-8"?>
-<ds:datastoreItem xmlns:ds="http://schemas.openxmlformats.org/officeDocument/2006/customXml" ds:itemID="{3D044189-70AA-4910-BA2A-B8EB38A512B2}">
+<ds:datastoreItem xmlns:ds="http://schemas.openxmlformats.org/officeDocument/2006/customXml" ds:itemID="{EF3F533D-17E2-44A8-B0CA-B2EF279B5685}">
   <ds:schemaRefs>
     <ds:schemaRef ds:uri="http://schemas.openxmlformats.org/officeDocument/2006/bibliography"/>
   </ds:schemaRefs>

</xml_diff>

<commit_message>
GDD für Gate 1 erstellt
</commit_message>
<xml_diff>
--- a/_WIP/Tobias/Voodoo_GDD.docx
+++ b/_WIP/Tobias/Voodoo_GDD.docx
@@ -4175,8 +4175,6 @@
         </w:rPr>
         <w:t xml:space="preserve"> in the religion are inspiration for the mechanics.</w:t>
       </w:r>
-      <w:bookmarkStart w:id="7" w:name="_GoBack"/>
-      <w:bookmarkEnd w:id="7"/>
     </w:p>
     <w:p>
       <w:pPr>
@@ -4266,30 +4264,30 @@
       <w:pPr>
         <w:pStyle w:val="berschrift1"/>
       </w:pPr>
-      <w:bookmarkStart w:id="8" w:name="_Toc513813477"/>
+      <w:bookmarkStart w:id="7" w:name="_Toc513813477"/>
       <w:proofErr w:type="spellStart"/>
       <w:r>
         <w:lastRenderedPageBreak/>
         <w:t>Gameplay</w:t>
       </w:r>
+      <w:bookmarkEnd w:id="7"/>
+      <w:proofErr w:type="spellEnd"/>
+    </w:p>
+    <w:p>
+      <w:pPr>
+        <w:pStyle w:val="berschrift2"/>
+        <w:rPr>
+          <w:lang w:val="en-GB"/>
+        </w:rPr>
+      </w:pPr>
+      <w:bookmarkStart w:id="8" w:name="_Toc513813478"/>
+      <w:r>
+        <w:rPr>
+          <w:lang w:val="en-GB"/>
+        </w:rPr>
+        <w:t>Core Game Loop</w:t>
+      </w:r>
       <w:bookmarkEnd w:id="8"/>
-      <w:proofErr w:type="spellEnd"/>
-    </w:p>
-    <w:p>
-      <w:pPr>
-        <w:pStyle w:val="berschrift2"/>
-        <w:rPr>
-          <w:lang w:val="en-GB"/>
-        </w:rPr>
-      </w:pPr>
-      <w:bookmarkStart w:id="9" w:name="_Toc513813478"/>
-      <w:r>
-        <w:rPr>
-          <w:lang w:val="en-GB"/>
-        </w:rPr>
-        <w:t>Core Game Loop</w:t>
-      </w:r>
-      <w:bookmarkEnd w:id="9"/>
     </w:p>
     <w:p>
       <w:pPr>
@@ -4665,7 +4663,7 @@
           <w:lang w:val="en-GB"/>
         </w:rPr>
       </w:pPr>
-      <w:bookmarkStart w:id="10" w:name="_Toc513813479"/>
+      <w:bookmarkStart w:id="9" w:name="_Toc513813479"/>
       <w:r>
         <w:rPr>
           <w:lang w:val="en-GB"/>
@@ -4673,23 +4671,23 @@
         <w:lastRenderedPageBreak/>
         <w:t>Detailed Gameplay Mechanics</w:t>
       </w:r>
+      <w:bookmarkEnd w:id="9"/>
+    </w:p>
+    <w:p>
+      <w:pPr>
+        <w:pStyle w:val="berschrift3"/>
+        <w:rPr>
+          <w:lang w:val="en-GB"/>
+        </w:rPr>
+      </w:pPr>
+      <w:bookmarkStart w:id="10" w:name="_Toc513813480"/>
+      <w:r>
+        <w:rPr>
+          <w:lang w:val="en-GB"/>
+        </w:rPr>
+        <w:t>Characters</w:t>
+      </w:r>
       <w:bookmarkEnd w:id="10"/>
-    </w:p>
-    <w:p>
-      <w:pPr>
-        <w:pStyle w:val="berschrift3"/>
-        <w:rPr>
-          <w:lang w:val="en-GB"/>
-        </w:rPr>
-      </w:pPr>
-      <w:bookmarkStart w:id="11" w:name="_Toc513813480"/>
-      <w:r>
-        <w:rPr>
-          <w:lang w:val="en-GB"/>
-        </w:rPr>
-        <w:t>Characters</w:t>
-      </w:r>
-      <w:bookmarkEnd w:id="11"/>
     </w:p>
     <w:p>
       <w:pPr>
@@ -6595,7 +6593,7 @@
           <w:lang w:val="en-GB"/>
         </w:rPr>
       </w:pPr>
-      <w:bookmarkStart w:id="12" w:name="_Toc513813481"/>
+      <w:bookmarkStart w:id="11" w:name="_Toc513813481"/>
       <w:r>
         <w:rPr>
           <w:lang w:val="en-GB"/>
@@ -6615,7 +6613,7 @@
         </w:rPr>
         <w:t>Energy (Resource)</w:t>
       </w:r>
-      <w:bookmarkEnd w:id="12"/>
+      <w:bookmarkEnd w:id="11"/>
     </w:p>
     <w:p>
       <w:pPr>
@@ -6786,7 +6784,7 @@
           <w:lang w:val="en-GB"/>
         </w:rPr>
       </w:pPr>
-      <w:commentRangeStart w:id="13"/>
+      <w:commentRangeStart w:id="12"/>
       <w:proofErr w:type="spellStart"/>
       <w:r>
         <w:rPr>
@@ -6841,12 +6839,12 @@
         </w:rPr>
         <w:t xml:space="preserve"> regains spirit energy while using clairvoyance</w:t>
       </w:r>
-      <w:commentRangeEnd w:id="13"/>
+      <w:commentRangeEnd w:id="12"/>
       <w:r>
         <w:rPr>
           <w:rStyle w:val="Kommentarzeichen"/>
         </w:rPr>
-        <w:commentReference w:id="13"/>
+        <w:commentReference w:id="12"/>
       </w:r>
     </w:p>
     <w:p>
@@ -7016,7 +7014,7 @@
           <w:lang w:val="en-GB"/>
         </w:rPr>
       </w:pPr>
-      <w:bookmarkStart w:id="14" w:name="_Toc513813482"/>
+      <w:bookmarkStart w:id="13" w:name="_Toc513813482"/>
       <w:r>
         <w:rPr>
           <w:lang w:val="en-GB"/>
@@ -7024,7 +7022,7 @@
         <w:lastRenderedPageBreak/>
         <w:t>Fetishes</w:t>
       </w:r>
-      <w:bookmarkEnd w:id="14"/>
+      <w:bookmarkEnd w:id="13"/>
     </w:p>
     <w:p>
       <w:pPr>
@@ -7734,7 +7732,7 @@
           <w:lang w:val="en-GB"/>
         </w:rPr>
       </w:pPr>
-      <w:bookmarkStart w:id="15" w:name="_Toc513813483"/>
+      <w:bookmarkStart w:id="14" w:name="_Toc513813483"/>
       <w:proofErr w:type="spellStart"/>
       <w:r>
         <w:rPr>
@@ -7743,7 +7741,7 @@
         <w:lastRenderedPageBreak/>
         <w:t>Voodoopowers</w:t>
       </w:r>
-      <w:bookmarkEnd w:id="15"/>
+      <w:bookmarkEnd w:id="14"/>
       <w:proofErr w:type="spellEnd"/>
     </w:p>
     <w:p>
@@ -8671,7 +8669,7 @@
           <w:lang w:val="en-GB"/>
         </w:rPr>
       </w:pPr>
-      <w:bookmarkStart w:id="16" w:name="_Toc513817404"/>
+      <w:bookmarkStart w:id="15" w:name="_Toc513817404"/>
       <w:r>
         <w:rPr>
           <w:lang w:val="en-GB"/>
@@ -8720,7 +8718,7 @@
         </w:rPr>
         <w:t xml:space="preserve"> reference</w:t>
       </w:r>
-      <w:bookmarkEnd w:id="16"/>
+      <w:bookmarkEnd w:id="15"/>
     </w:p>
     <w:p>
       <w:pPr>
@@ -8903,8 +8901,8 @@
           <w:lang w:val="en-GB"/>
         </w:rPr>
       </w:pPr>
+      <w:commentRangeStart w:id="16"/>
       <w:commentRangeStart w:id="17"/>
-      <w:commentRangeStart w:id="18"/>
       <w:r>
         <w:rPr>
           <w:lang w:val="en-GB"/>
@@ -8917,19 +8915,19 @@
         </w:rPr>
         <w:t>will increase in difficulty with each level</w:t>
       </w:r>
+      <w:commentRangeEnd w:id="16"/>
+      <w:r>
+        <w:rPr>
+          <w:rStyle w:val="Kommentarzeichen"/>
+        </w:rPr>
+        <w:commentReference w:id="16"/>
+      </w:r>
       <w:commentRangeEnd w:id="17"/>
       <w:r>
         <w:rPr>
           <w:rStyle w:val="Kommentarzeichen"/>
         </w:rPr>
         <w:commentReference w:id="17"/>
-      </w:r>
-      <w:commentRangeEnd w:id="18"/>
-      <w:r>
-        <w:rPr>
-          <w:rStyle w:val="Kommentarzeichen"/>
-        </w:rPr>
-        <w:commentReference w:id="18"/>
       </w:r>
     </w:p>
     <w:p>
@@ -9450,7 +9448,7 @@
           <w:lang w:val="en-GB"/>
         </w:rPr>
       </w:pPr>
-      <w:bookmarkStart w:id="19" w:name="_Toc513813484"/>
+      <w:bookmarkStart w:id="18" w:name="_Toc513813484"/>
       <w:r>
         <w:rPr>
           <w:lang w:val="en-GB"/>
@@ -9464,7 +9462,7 @@
         </w:rPr>
         <w:t xml:space="preserve"> &amp; Ideas</w:t>
       </w:r>
-      <w:bookmarkEnd w:id="19"/>
+      <w:bookmarkEnd w:id="18"/>
     </w:p>
     <w:p>
       <w:pPr>
@@ -9594,7 +9592,7 @@
           <w:lang w:val="en-GB"/>
         </w:rPr>
       </w:pPr>
-      <w:bookmarkStart w:id="20" w:name="_Toc513813485"/>
+      <w:bookmarkStart w:id="19" w:name="_Toc513813485"/>
       <w:r>
         <w:rPr>
           <w:lang w:val="en-GB"/>
@@ -9602,53 +9600,53 @@
         <w:lastRenderedPageBreak/>
         <w:t>Controls</w:t>
       </w:r>
+      <w:bookmarkEnd w:id="19"/>
+    </w:p>
+    <w:p>
+      <w:pPr>
+        <w:rPr>
+          <w:lang w:val="en-GB"/>
+        </w:rPr>
+      </w:pPr>
+      <w:r>
+        <w:rPr>
+          <w:lang w:val="en-GB"/>
+        </w:rPr>
+        <w:t>The game will only support gamepad controls. Keyboard and mouse will not be included.</w:t>
+      </w:r>
+    </w:p>
+    <w:p>
+      <w:pPr>
+        <w:pStyle w:val="berschrift2"/>
+        <w:rPr>
+          <w:lang w:val="en-GB"/>
+        </w:rPr>
+      </w:pPr>
+      <w:bookmarkStart w:id="20" w:name="_Toc513813486"/>
+      <w:r>
+        <w:rPr>
+          <w:lang w:val="en-GB"/>
+        </w:rPr>
+        <w:t>Characters</w:t>
+      </w:r>
       <w:bookmarkEnd w:id="20"/>
     </w:p>
     <w:p>
       <w:pPr>
-        <w:rPr>
-          <w:lang w:val="en-GB"/>
-        </w:rPr>
-      </w:pPr>
-      <w:r>
-        <w:rPr>
-          <w:lang w:val="en-GB"/>
-        </w:rPr>
-        <w:t>The game will only support gamepad controls. Keyboard and mouse will not be included.</w:t>
-      </w:r>
-    </w:p>
-    <w:p>
-      <w:pPr>
-        <w:pStyle w:val="berschrift2"/>
-        <w:rPr>
-          <w:lang w:val="en-GB"/>
-        </w:rPr>
-      </w:pPr>
-      <w:bookmarkStart w:id="21" w:name="_Toc513813486"/>
-      <w:r>
-        <w:rPr>
-          <w:lang w:val="en-GB"/>
-        </w:rPr>
-        <w:t>Characters</w:t>
+        <w:pStyle w:val="berschrift3"/>
+        <w:rPr>
+          <w:lang w:val="en-GB"/>
+        </w:rPr>
+      </w:pPr>
+      <w:bookmarkStart w:id="21" w:name="_Toc513813487"/>
+      <w:proofErr w:type="spellStart"/>
+      <w:r>
+        <w:rPr>
+          <w:lang w:val="en-GB"/>
+        </w:rPr>
+        <w:t>Voodoodoll</w:t>
       </w:r>
       <w:bookmarkEnd w:id="21"/>
-    </w:p>
-    <w:p>
-      <w:pPr>
-        <w:pStyle w:val="berschrift3"/>
-        <w:rPr>
-          <w:lang w:val="en-GB"/>
-        </w:rPr>
-      </w:pPr>
-      <w:bookmarkStart w:id="22" w:name="_Toc513813487"/>
-      <w:proofErr w:type="spellStart"/>
-      <w:r>
-        <w:rPr>
-          <w:lang w:val="en-GB"/>
-        </w:rPr>
-        <w:t>Voodoodoll</w:t>
-      </w:r>
-      <w:bookmarkEnd w:id="22"/>
       <w:proofErr w:type="spellEnd"/>
     </w:p>
     <w:tbl>
@@ -9991,7 +9989,7 @@
           <w:lang w:val="en-GB"/>
         </w:rPr>
       </w:pPr>
-      <w:bookmarkStart w:id="23" w:name="_Toc513813488"/>
+      <w:bookmarkStart w:id="22" w:name="_Toc513813488"/>
       <w:proofErr w:type="spellStart"/>
       <w:r>
         <w:rPr>
@@ -9999,24 +9997,24 @@
         </w:rPr>
         <w:t>Voodoopowers</w:t>
       </w:r>
+      <w:bookmarkEnd w:id="22"/>
+      <w:proofErr w:type="spellEnd"/>
+    </w:p>
+    <w:p>
+      <w:pPr>
+        <w:pStyle w:val="berschrift3"/>
+        <w:rPr>
+          <w:lang w:val="en-GB"/>
+        </w:rPr>
+      </w:pPr>
+      <w:bookmarkStart w:id="23" w:name="_Toc513813489"/>
+      <w:r>
+        <w:rPr>
+          <w:lang w:val="en-GB"/>
+        </w:rPr>
+        <w:t>Clairvoyance</w:t>
+      </w:r>
       <w:bookmarkEnd w:id="23"/>
-      <w:proofErr w:type="spellEnd"/>
-    </w:p>
-    <w:p>
-      <w:pPr>
-        <w:pStyle w:val="berschrift3"/>
-        <w:rPr>
-          <w:lang w:val="en-GB"/>
-        </w:rPr>
-      </w:pPr>
-      <w:bookmarkStart w:id="24" w:name="_Toc513813489"/>
-      <w:r>
-        <w:rPr>
-          <w:lang w:val="en-GB"/>
-        </w:rPr>
-        <w:t>Clairvoyance</w:t>
-      </w:r>
-      <w:bookmarkEnd w:id="24"/>
     </w:p>
     <w:tbl>
       <w:tblPr>
@@ -10245,14 +10243,14 @@
           <w:lang w:val="en-GB"/>
         </w:rPr>
       </w:pPr>
-      <w:bookmarkStart w:id="25" w:name="_Toc513813490"/>
+      <w:bookmarkStart w:id="24" w:name="_Toc513813490"/>
       <w:r>
         <w:rPr>
           <w:lang w:val="en-GB"/>
         </w:rPr>
         <w:t>Possession</w:t>
       </w:r>
-      <w:bookmarkEnd w:id="25"/>
+      <w:bookmarkEnd w:id="24"/>
     </w:p>
     <w:tbl>
       <w:tblPr>
@@ -10557,7 +10555,7 @@
           <w:lang w:val="en-GB"/>
         </w:rPr>
       </w:pPr>
-      <w:bookmarkStart w:id="26" w:name="_Toc513813491"/>
+      <w:bookmarkStart w:id="25" w:name="_Toc513813491"/>
       <w:r>
         <w:rPr>
           <w:lang w:val="en-GB"/>
@@ -10565,23 +10563,23 @@
         <w:lastRenderedPageBreak/>
         <w:t>HUDs/Menus</w:t>
       </w:r>
+      <w:bookmarkEnd w:id="25"/>
+    </w:p>
+    <w:p>
+      <w:pPr>
+        <w:pStyle w:val="berschrift2"/>
+        <w:rPr>
+          <w:lang w:val="en-GB"/>
+        </w:rPr>
+      </w:pPr>
+      <w:bookmarkStart w:id="26" w:name="_Toc513813492"/>
+      <w:r>
+        <w:rPr>
+          <w:lang w:val="en-GB"/>
+        </w:rPr>
+        <w:t>Menus</w:t>
+      </w:r>
       <w:bookmarkEnd w:id="26"/>
-    </w:p>
-    <w:p>
-      <w:pPr>
-        <w:pStyle w:val="berschrift2"/>
-        <w:rPr>
-          <w:lang w:val="en-GB"/>
-        </w:rPr>
-      </w:pPr>
-      <w:bookmarkStart w:id="27" w:name="_Toc513813492"/>
-      <w:r>
-        <w:rPr>
-          <w:lang w:val="en-GB"/>
-        </w:rPr>
-        <w:t>Menus</w:t>
-      </w:r>
-      <w:bookmarkEnd w:id="27"/>
     </w:p>
     <w:p>
       <w:pPr>
@@ -10626,14 +10624,14 @@
           <w:lang w:val="en-GB"/>
         </w:rPr>
       </w:pPr>
-      <w:bookmarkStart w:id="28" w:name="_Toc513813493"/>
+      <w:bookmarkStart w:id="27" w:name="_Toc513813493"/>
       <w:r>
         <w:rPr>
           <w:lang w:val="en-GB"/>
         </w:rPr>
         <w:t>UI</w:t>
       </w:r>
-      <w:bookmarkEnd w:id="28"/>
+      <w:bookmarkEnd w:id="27"/>
     </w:p>
     <w:p>
       <w:pPr>
@@ -10660,13 +10658,133 @@
           <w:lang w:val="en-GB"/>
         </w:rPr>
       </w:pPr>
-      <w:bookmarkStart w:id="29" w:name="_Toc513813494"/>
+      <w:bookmarkStart w:id="28" w:name="_Toc513813494"/>
       <w:r>
         <w:rPr>
           <w:lang w:val="en-GB"/>
         </w:rPr>
         <w:t>Scaling and Proportions</w:t>
       </w:r>
+      <w:bookmarkEnd w:id="28"/>
+    </w:p>
+    <w:p>
+      <w:pPr>
+        <w:rPr>
+          <w:lang w:val="en-GB"/>
+        </w:rPr>
+      </w:pPr>
+      <w:r>
+        <w:rPr>
+          <w:lang w:val="en-GB"/>
+        </w:rPr>
+        <w:t>Every asset and ch</w:t>
+      </w:r>
+      <w:r>
+        <w:rPr>
+          <w:lang w:val="en-GB"/>
+        </w:rPr>
+        <w:t>aracter will be measured</w:t>
+      </w:r>
+      <w:r>
+        <w:rPr>
+          <w:lang w:val="en-GB"/>
+        </w:rPr>
+        <w:t xml:space="preserve"> in centimetres (cm)</w:t>
+      </w:r>
+      <w:r>
+        <w:rPr>
+          <w:lang w:val="en-GB"/>
+        </w:rPr>
+        <w:t xml:space="preserve">. </w:t>
+      </w:r>
+      <w:r>
+        <w:rPr>
+          <w:lang w:val="en-GB"/>
+        </w:rPr>
+        <w:t>Everything has a height, a width and depth.</w:t>
+      </w:r>
+    </w:p>
+    <w:p>
+      <w:pPr>
+        <w:rPr>
+          <w:lang w:val="en-GB"/>
+        </w:rPr>
+      </w:pPr>
+      <w:r>
+        <w:rPr>
+          <w:lang w:val="en-GB"/>
+        </w:rPr>
+        <w:t xml:space="preserve">For the specific measurements of each asset go to </w:t>
+      </w:r>
+      <w:r>
+        <w:rPr>
+          <w:b/>
+          <w:lang w:val="en-GB"/>
+        </w:rPr>
+        <w:fldChar w:fldCharType="begin"/>
+      </w:r>
+      <w:r>
+        <w:rPr>
+          <w:b/>
+          <w:lang w:val="en-GB"/>
+        </w:rPr>
+        <w:instrText xml:space="preserve"> REF _Ref513643507 \h </w:instrText>
+      </w:r>
+      <w:r>
+        <w:rPr>
+          <w:b/>
+          <w:lang w:val="en-GB"/>
+        </w:rPr>
+        <w:instrText xml:space="preserve"> \* MERGEFORMAT </w:instrText>
+      </w:r>
+      <w:r>
+        <w:rPr>
+          <w:b/>
+          <w:lang w:val="en-GB"/>
+        </w:rPr>
+      </w:r>
+      <w:r>
+        <w:rPr>
+          <w:b/>
+          <w:lang w:val="en-GB"/>
+        </w:rPr>
+        <w:fldChar w:fldCharType="separate"/>
+      </w:r>
+      <w:r>
+        <w:rPr>
+          <w:b/>
+          <w:lang w:val="en-GB"/>
+        </w:rPr>
+        <w:t>Assets Needed</w:t>
+      </w:r>
+      <w:r>
+        <w:rPr>
+          <w:b/>
+          <w:lang w:val="en-GB"/>
+        </w:rPr>
+        <w:fldChar w:fldCharType="end"/>
+      </w:r>
+      <w:r>
+        <w:rPr>
+          <w:lang w:val="en-GB"/>
+        </w:rPr>
+        <w:t>.</w:t>
+      </w:r>
+    </w:p>
+    <w:p>
+      <w:pPr>
+        <w:pStyle w:val="berschrift2"/>
+        <w:rPr>
+          <w:lang w:val="en-GB"/>
+        </w:rPr>
+      </w:pPr>
+      <w:bookmarkStart w:id="29" w:name="_Toc513813495"/>
+      <w:r>
+        <w:rPr>
+          <w:lang w:val="en-GB"/>
+        </w:rPr>
+        <w:t>Camera</w:t>
+      </w:r>
       <w:bookmarkEnd w:id="29"/>
     </w:p>
     <w:p>
@@ -10679,92 +10797,7 @@
         <w:rPr>
           <w:lang w:val="en-GB"/>
         </w:rPr>
-        <w:t>Every asset and ch</w:t>
-      </w:r>
-      <w:r>
-        <w:rPr>
-          <w:lang w:val="en-GB"/>
-        </w:rPr>
-        <w:t>aracter will be measured</w:t>
-      </w:r>
-      <w:r>
-        <w:rPr>
-          <w:lang w:val="en-GB"/>
-        </w:rPr>
-        <w:t xml:space="preserve"> in centimetres (cm)</w:t>
-      </w:r>
-      <w:r>
-        <w:rPr>
-          <w:lang w:val="en-GB"/>
-        </w:rPr>
-        <w:t xml:space="preserve">. </w:t>
-      </w:r>
-      <w:r>
-        <w:rPr>
-          <w:lang w:val="en-GB"/>
-        </w:rPr>
-        <w:t>Everything has a height, a width and depth.</w:t>
-      </w:r>
-    </w:p>
-    <w:p>
-      <w:pPr>
-        <w:rPr>
-          <w:lang w:val="en-GB"/>
-        </w:rPr>
-      </w:pPr>
-      <w:r>
-        <w:rPr>
-          <w:lang w:val="en-GB"/>
-        </w:rPr>
-        <w:t xml:space="preserve">For the specific measurements of each asset go to </w:t>
-      </w:r>
-      <w:r>
-        <w:rPr>
-          <w:b/>
-          <w:lang w:val="en-GB"/>
-        </w:rPr>
-        <w:fldChar w:fldCharType="begin"/>
-      </w:r>
-      <w:r>
-        <w:rPr>
-          <w:b/>
-          <w:lang w:val="en-GB"/>
-        </w:rPr>
-        <w:instrText xml:space="preserve"> REF _Ref513643507 \h </w:instrText>
-      </w:r>
-      <w:r>
-        <w:rPr>
-          <w:b/>
-          <w:lang w:val="en-GB"/>
-        </w:rPr>
-        <w:instrText xml:space="preserve"> \* MERGEFORMAT </w:instrText>
-      </w:r>
-      <w:r>
-        <w:rPr>
-          <w:b/>
-          <w:lang w:val="en-GB"/>
-        </w:rPr>
-      </w:r>
-      <w:r>
-        <w:rPr>
-          <w:b/>
-          <w:lang w:val="en-GB"/>
-        </w:rPr>
-        <w:fldChar w:fldCharType="separate"/>
-      </w:r>
-      <w:r>
-        <w:rPr>
-          <w:b/>
-          <w:lang w:val="en-GB"/>
-        </w:rPr>
-        <w:t>Assets Needed</w:t>
-      </w:r>
-      <w:r>
-        <w:rPr>
-          <w:b/>
-          <w:lang w:val="en-GB"/>
-        </w:rPr>
-        <w:fldChar w:fldCharType="end"/>
+        <w:t>The camera is placed behind the character (Third-Person perspective)</w:t>
       </w:r>
       <w:r>
         <w:rPr>
@@ -10780,49 +10813,14 @@
           <w:lang w:val="en-GB"/>
         </w:rPr>
       </w:pPr>
-      <w:bookmarkStart w:id="30" w:name="_Toc513813495"/>
-      <w:r>
-        <w:rPr>
-          <w:lang w:val="en-GB"/>
-        </w:rPr>
-        <w:t>Camera</w:t>
+      <w:bookmarkStart w:id="30" w:name="_Toc513813496"/>
+      <w:r>
+        <w:rPr>
+          <w:lang w:val="en-GB"/>
+        </w:rPr>
+        <w:t>Screens</w:t>
       </w:r>
       <w:bookmarkEnd w:id="30"/>
-    </w:p>
-    <w:p>
-      <w:pPr>
-        <w:rPr>
-          <w:lang w:val="en-GB"/>
-        </w:rPr>
-      </w:pPr>
-      <w:r>
-        <w:rPr>
-          <w:lang w:val="en-GB"/>
-        </w:rPr>
-        <w:t>The camera is placed behind the character (Third-Person perspective)</w:t>
-      </w:r>
-      <w:r>
-        <w:rPr>
-          <w:lang w:val="en-GB"/>
-        </w:rPr>
-        <w:t>.</w:t>
-      </w:r>
-    </w:p>
-    <w:p>
-      <w:pPr>
-        <w:pStyle w:val="berschrift2"/>
-        <w:rPr>
-          <w:lang w:val="en-GB"/>
-        </w:rPr>
-      </w:pPr>
-      <w:bookmarkStart w:id="31" w:name="_Toc513813496"/>
-      <w:r>
-        <w:rPr>
-          <w:lang w:val="en-GB"/>
-        </w:rPr>
-        <w:t>Screens</w:t>
-      </w:r>
-      <w:bookmarkEnd w:id="31"/>
     </w:p>
     <w:p>
       <w:pPr>
@@ -10916,7 +10914,7 @@
           <w:lang w:val="en-GB"/>
         </w:rPr>
       </w:pPr>
-      <w:bookmarkStart w:id="32" w:name="_Toc513813497"/>
+      <w:bookmarkStart w:id="31" w:name="_Toc513813497"/>
       <w:r>
         <w:rPr>
           <w:lang w:val="en-GB"/>
@@ -10924,29 +10922,29 @@
         <w:lastRenderedPageBreak/>
         <w:t>Level Design</w:t>
       </w:r>
+      <w:bookmarkEnd w:id="31"/>
+    </w:p>
+    <w:p>
+      <w:pPr>
+        <w:pStyle w:val="berschrift2"/>
+        <w:rPr>
+          <w:lang w:val="en-GB"/>
+        </w:rPr>
+      </w:pPr>
+      <w:bookmarkStart w:id="32" w:name="_Toc513813498"/>
+      <w:r>
+        <w:rPr>
+          <w:lang w:val="en-GB"/>
+        </w:rPr>
+        <w:t>Level 0</w:t>
+      </w:r>
+      <w:r>
+        <w:rPr>
+          <w:lang w:val="en-GB"/>
+        </w:rPr>
+        <w:t xml:space="preserve"> – Awakening</w:t>
+      </w:r>
       <w:bookmarkEnd w:id="32"/>
-    </w:p>
-    <w:p>
-      <w:pPr>
-        <w:pStyle w:val="berschrift2"/>
-        <w:rPr>
-          <w:lang w:val="en-GB"/>
-        </w:rPr>
-      </w:pPr>
-      <w:bookmarkStart w:id="33" w:name="_Toc513813498"/>
-      <w:r>
-        <w:rPr>
-          <w:lang w:val="en-GB"/>
-        </w:rPr>
-        <w:t>Level 0</w:t>
-      </w:r>
-      <w:r>
-        <w:rPr>
-          <w:lang w:val="en-GB"/>
-        </w:rPr>
-        <w:t xml:space="preserve"> – Awakening</w:t>
-      </w:r>
-      <w:bookmarkEnd w:id="33"/>
     </w:p>
     <w:p>
       <w:pPr>
@@ -11023,7 +11021,7 @@
           <w:lang w:val="en-GB"/>
         </w:rPr>
       </w:pPr>
-      <w:bookmarkStart w:id="34" w:name="_Toc513813499"/>
+      <w:bookmarkStart w:id="33" w:name="_Toc513813499"/>
       <w:r>
         <w:rPr>
           <w:lang w:val="en-GB"/>
@@ -11036,7 +11034,7 @@
         </w:rPr>
         <w:t xml:space="preserve"> – The Bureau</w:t>
       </w:r>
-      <w:bookmarkEnd w:id="34"/>
+      <w:bookmarkEnd w:id="33"/>
     </w:p>
     <w:p>
       <w:pPr>
@@ -11168,14 +11166,14 @@
           <w:lang w:val="en-GB"/>
         </w:rPr>
       </w:pPr>
-      <w:bookmarkStart w:id="35" w:name="_Toc513813500"/>
+      <w:bookmarkStart w:id="34" w:name="_Toc513813500"/>
       <w:r>
         <w:rPr>
           <w:lang w:val="en-GB"/>
         </w:rPr>
         <w:t>Layout</w:t>
       </w:r>
-      <w:bookmarkEnd w:id="35"/>
+      <w:bookmarkEnd w:id="34"/>
     </w:p>
     <w:p>
       <w:pPr>
@@ -11236,19 +11234,20 @@
           <w:lang w:val="en-GB"/>
         </w:rPr>
       </w:pPr>
-      <w:bookmarkStart w:id="36" w:name="_Toc513817405"/>
-      <w:proofErr w:type="spellStart"/>
-      <w:r>
-        <w:t>Figure</w:t>
-      </w:r>
-      <w:proofErr w:type="spellEnd"/>
-      <w:r>
-        <w:t xml:space="preserve"> </w:t>
+      <w:bookmarkStart w:id="35" w:name="_Toc513817405"/>
+      <w:r>
+        <w:rPr>
+          <w:lang w:val="en-GB"/>
+        </w:rPr>
+        <w:t xml:space="preserve">Figure </w:t>
       </w:r>
       <w:r>
         <w:fldChar w:fldCharType="begin"/>
       </w:r>
       <w:r>
+        <w:rPr>
+          <w:lang w:val="en-GB"/>
+        </w:rPr>
         <w:instrText xml:space="preserve"> SEQ Figure \* ARABIC </w:instrText>
       </w:r>
       <w:r>
@@ -11257,6 +11256,7 @@
       <w:r>
         <w:rPr>
           <w:noProof/>
+          <w:lang w:val="en-GB"/>
         </w:rPr>
         <w:t>2</w:t>
       </w:r>
@@ -11264,14 +11264,12 @@
         <w:fldChar w:fldCharType="end"/>
       </w:r>
       <w:r>
-        <w:t xml:space="preserve"> – Level 1 </w:t>
-      </w:r>
-      <w:proofErr w:type="spellStart"/>
-      <w:r>
-        <w:t>layout</w:t>
-      </w:r>
-      <w:bookmarkEnd w:id="36"/>
-      <w:proofErr w:type="spellEnd"/>
+        <w:rPr>
+          <w:lang w:val="en-GB"/>
+        </w:rPr>
+        <w:t xml:space="preserve"> – Level 1 layout</w:t>
+      </w:r>
+      <w:bookmarkEnd w:id="35"/>
     </w:p>
     <w:p>
       <w:pPr>
@@ -11293,7 +11291,7 @@
           <w:lang w:val="en-GB"/>
         </w:rPr>
       </w:pPr>
-      <w:bookmarkStart w:id="37" w:name="_Toc513813501"/>
+      <w:bookmarkStart w:id="36" w:name="_Toc513813501"/>
       <w:r>
         <w:rPr>
           <w:lang w:val="en-GB"/>
@@ -11301,7 +11299,7 @@
         <w:lastRenderedPageBreak/>
         <w:t>Player Paths</w:t>
       </w:r>
-      <w:bookmarkEnd w:id="37"/>
+      <w:bookmarkEnd w:id="36"/>
     </w:p>
     <w:p>
       <w:pPr>
@@ -11792,23 +11790,19 @@
     </w:p>
     <w:p>
       <w:pPr>
-        <w:rPr>
-          <w:lang w:val="en-GB"/>
-        </w:rPr>
-      </w:pPr>
-    </w:p>
-    <w:p>
-      <w:pPr>
         <w:pStyle w:val="berschrift2"/>
         <w:rPr>
           <w:lang w:val="en-GB"/>
         </w:rPr>
       </w:pPr>
-      <w:bookmarkStart w:id="38" w:name="_Toc513813502"/>
-      <w:r>
-        <w:rPr>
-          <w:lang w:val="en-GB"/>
-        </w:rPr>
+      <w:bookmarkStart w:id="37" w:name="_Toc513813502"/>
+      <w:bookmarkStart w:id="38" w:name="_GoBack"/>
+      <w:bookmarkEnd w:id="38"/>
+      <w:r>
+        <w:rPr>
+          <w:lang w:val="en-GB"/>
+        </w:rPr>
+        <w:lastRenderedPageBreak/>
         <w:t xml:space="preserve">Level 2 – </w:t>
       </w:r>
       <w:r>
@@ -11817,7 +11811,7 @@
         </w:rPr>
         <w:t>The Laboratory</w:t>
       </w:r>
-      <w:bookmarkEnd w:id="38"/>
+      <w:bookmarkEnd w:id="37"/>
     </w:p>
     <w:p>
       <w:pPr>
@@ -12031,7 +12025,19 @@
         <w:rPr>
           <w:lang w:val="en-GB"/>
         </w:rPr>
-        <w:t>Below is a list of the most important a</w:t>
+        <w:t xml:space="preserve">Below is a list of the </w:t>
+      </w:r>
+      <w:r>
+        <w:rPr>
+          <w:lang w:val="en-GB"/>
+        </w:rPr>
+        <w:t>must-have</w:t>
+      </w:r>
+      <w:r>
+        <w:rPr>
+          <w:lang w:val="en-GB"/>
+        </w:rPr>
+        <w:t xml:space="preserve"> a</w:t>
       </w:r>
       <w:r>
         <w:rPr>
@@ -12588,84 +12594,16 @@
           <w:numId w:val="16"/>
         </w:numPr>
         <w:rPr>
+          <w:lang w:val="en-GB"/>
+        </w:rPr>
+      </w:pPr>
+      <w:r>
+        <w:rPr>
           <w:b/>
           <w:lang w:val="en-GB"/>
         </w:rPr>
-      </w:pPr>
-      <w:r>
-        <w:rPr>
-          <w:b/>
-          <w:lang w:val="en-GB"/>
-        </w:rPr>
         <w:t>Desk Lamp</w:t>
       </w:r>
-    </w:p>
-    <w:p>
-      <w:pPr>
-        <w:pStyle w:val="Listenabsatz"/>
-        <w:numPr>
-          <w:ilvl w:val="0"/>
-          <w:numId w:val="16"/>
-        </w:numPr>
-        <w:rPr>
-          <w:lang w:val="en-GB"/>
-        </w:rPr>
-      </w:pPr>
-      <w:r>
-        <w:rPr>
-          <w:lang w:val="en-GB"/>
-        </w:rPr>
-        <w:t>Other</w:t>
-      </w:r>
-      <w:r>
-        <w:rPr>
-          <w:lang w:val="en-GB"/>
-        </w:rPr>
-        <w:t xml:space="preserve"> (</w:t>
-      </w:r>
-      <w:r>
-        <w:rPr>
-          <w:lang w:val="en-GB"/>
-        </w:rPr>
-        <w:t>typewriter</w:t>
-      </w:r>
-      <w:r>
-        <w:rPr>
-          <w:lang w:val="en-GB"/>
-        </w:rPr>
-        <w:t xml:space="preserve">, </w:t>
-      </w:r>
-      <w:r>
-        <w:rPr>
-          <w:lang w:val="en-GB"/>
-        </w:rPr>
-        <w:t>books</w:t>
-      </w:r>
-      <w:r>
-        <w:rPr>
-          <w:lang w:val="en-GB"/>
-        </w:rPr>
-        <w:t xml:space="preserve">, </w:t>
-      </w:r>
-      <w:r>
-        <w:rPr>
-          <w:lang w:val="en-GB"/>
-        </w:rPr>
-        <w:t>files</w:t>
-      </w:r>
-      <w:r>
-        <w:rPr>
-          <w:lang w:val="en-GB"/>
-        </w:rPr>
-        <w:t>, etc…)</w:t>
-      </w:r>
-    </w:p>
-    <w:p>
-      <w:pPr>
-        <w:rPr>
-          <w:lang w:val="en-GB"/>
-        </w:rPr>
-      </w:pPr>
     </w:p>
     <w:p>
       <w:pPr>
@@ -13363,10 +13301,14 @@
       </w:r>
     </w:p>
     <w:sectPr>
-      <w:headerReference w:type="default" r:id="rId26"/>
+      <w:headerReference w:type="even" r:id="rId26"/>
+      <w:headerReference w:type="default" r:id="rId27"/>
+      <w:footerReference w:type="even" r:id="rId28"/>
+      <w:footerReference w:type="default" r:id="rId29"/>
       <w:pgSz w:w="11906" w:h="16838"/>
       <w:pgMar w:top="1417" w:right="1558" w:bottom="1134" w:left="1417" w:header="708" w:footer="708" w:gutter="0"/>
       <w:cols w:space="708"/>
+      <w:titlePg/>
       <w:docGrid w:linePitch="360"/>
     </w:sectPr>
   </w:body>
@@ -13375,7 +13317,7 @@
 
 <file path=word/comments.xml><?xml version="1.0" encoding="utf-8"?>
 <w:comments xmlns:wpc="http://schemas.microsoft.com/office/word/2010/wordprocessingCanvas" xmlns:mc="http://schemas.openxmlformats.org/markup-compatibility/2006" xmlns:o="urn:schemas-microsoft-com:office:office" xmlns:r="http://schemas.openxmlformats.org/officeDocument/2006/relationships" xmlns:m="http://schemas.openxmlformats.org/officeDocument/2006/math" xmlns:v="urn:schemas-microsoft-com:vml" xmlns:wp14="http://schemas.microsoft.com/office/word/2010/wordprocessingDrawing" xmlns:wp="http://schemas.openxmlformats.org/drawingml/2006/wordprocessingDrawing" xmlns:w10="urn:schemas-microsoft-com:office:word" xmlns:w="http://schemas.openxmlformats.org/wordprocessingml/2006/main" xmlns:w14="http://schemas.microsoft.com/office/word/2010/wordml" xmlns:wpg="http://schemas.microsoft.com/office/word/2010/wordprocessingGroup" xmlns:wpi="http://schemas.microsoft.com/office/word/2010/wordprocessingInk" xmlns:wne="http://schemas.microsoft.com/office/word/2006/wordml" xmlns:wps="http://schemas.microsoft.com/office/word/2010/wordprocessingShape" mc:Ignorable="w14 wp14">
-  <w:comment w:id="13" w:author="Tobias Schuster" w:date="2018-05-11T14:33:00Z" w:initials="TS">
+  <w:comment w:id="12" w:author="Tobias Schuster" w:date="2018-05-11T14:33:00Z" w:initials="TS">
     <w:p>
       <w:pPr>
         <w:pStyle w:val="Kommentartext"/>
@@ -13452,7 +13394,7 @@
       </w:r>
     </w:p>
   </w:comment>
-  <w:comment w:id="17" w:author="Tobias Schuster" w:date="2018-04-30T10:36:00Z" w:initials="TS">
+  <w:comment w:id="16" w:author="Tobias Schuster" w:date="2018-04-30T10:36:00Z" w:initials="TS">
     <w:p>
       <w:pPr>
         <w:pStyle w:val="Kommentartext"/>
@@ -13468,7 +13410,7 @@
       </w:r>
     </w:p>
   </w:comment>
-  <w:comment w:id="18" w:author="Tobias Schuster" w:date="2018-05-11T15:50:00Z" w:initials="TS">
+  <w:comment w:id="17" w:author="Tobias Schuster" w:date="2018-05-11T15:50:00Z" w:initials="TS">
     <w:p>
       <w:pPr>
         <w:pStyle w:val="Kommentartext"/>
@@ -13554,6 +13496,88 @@
 </w:endnotes>
 </file>
 
+<file path=word/footer1.xml><?xml version="1.0" encoding="utf-8"?>
+<w:ftr xmlns:wpc="http://schemas.microsoft.com/office/word/2010/wordprocessingCanvas" xmlns:mc="http://schemas.openxmlformats.org/markup-compatibility/2006" xmlns:o="urn:schemas-microsoft-com:office:office" xmlns:r="http://schemas.openxmlformats.org/officeDocument/2006/relationships" xmlns:m="http://schemas.openxmlformats.org/officeDocument/2006/math" xmlns:v="urn:schemas-microsoft-com:vml" xmlns:wp14="http://schemas.microsoft.com/office/word/2010/wordprocessingDrawing" xmlns:wp="http://schemas.openxmlformats.org/drawingml/2006/wordprocessingDrawing" xmlns:w10="urn:schemas-microsoft-com:office:word" xmlns:w="http://schemas.openxmlformats.org/wordprocessingml/2006/main" xmlns:w14="http://schemas.microsoft.com/office/word/2010/wordml" xmlns:wpg="http://schemas.microsoft.com/office/word/2010/wordprocessingGroup" xmlns:wpi="http://schemas.microsoft.com/office/word/2010/wordprocessingInk" xmlns:wne="http://schemas.microsoft.com/office/word/2006/wordml" xmlns:wps="http://schemas.microsoft.com/office/word/2010/wordprocessingShape" mc:Ignorable="w14 wp14">
+  <w:sdt>
+    <w:sdtPr>
+      <w:id w:val="-1238248411"/>
+      <w:docPartObj>
+        <w:docPartGallery w:val="Page Numbers (Bottom of Page)"/>
+        <w:docPartUnique/>
+      </w:docPartObj>
+    </w:sdtPr>
+    <w:sdtContent>
+      <w:p>
+        <w:pPr>
+          <w:pStyle w:val="Fuzeile"/>
+        </w:pPr>
+        <w:r>
+          <w:fldChar w:fldCharType="begin"/>
+        </w:r>
+        <w:r>
+          <w:instrText>PAGE   \* MERGEFORMAT</w:instrText>
+        </w:r>
+        <w:r>
+          <w:fldChar w:fldCharType="separate"/>
+        </w:r>
+        <w:r>
+          <w:rPr>
+            <w:noProof/>
+          </w:rPr>
+          <w:t>18</w:t>
+        </w:r>
+        <w:r>
+          <w:fldChar w:fldCharType="end"/>
+        </w:r>
+      </w:p>
+    </w:sdtContent>
+  </w:sdt>
+</w:ftr>
+</file>
+
+<file path=word/footer2.xml><?xml version="1.0" encoding="utf-8"?>
+<w:ftr xmlns:wpc="http://schemas.microsoft.com/office/word/2010/wordprocessingCanvas" xmlns:mc="http://schemas.openxmlformats.org/markup-compatibility/2006" xmlns:o="urn:schemas-microsoft-com:office:office" xmlns:r="http://schemas.openxmlformats.org/officeDocument/2006/relationships" xmlns:m="http://schemas.openxmlformats.org/officeDocument/2006/math" xmlns:v="urn:schemas-microsoft-com:vml" xmlns:wp14="http://schemas.microsoft.com/office/word/2010/wordprocessingDrawing" xmlns:wp="http://schemas.openxmlformats.org/drawingml/2006/wordprocessingDrawing" xmlns:w10="urn:schemas-microsoft-com:office:word" xmlns:w="http://schemas.openxmlformats.org/wordprocessingml/2006/main" xmlns:w14="http://schemas.microsoft.com/office/word/2010/wordml" xmlns:wpg="http://schemas.microsoft.com/office/word/2010/wordprocessingGroup" xmlns:wpi="http://schemas.microsoft.com/office/word/2010/wordprocessingInk" xmlns:wne="http://schemas.microsoft.com/office/word/2006/wordml" xmlns:wps="http://schemas.microsoft.com/office/word/2010/wordprocessingShape" mc:Ignorable="w14 wp14">
+  <w:sdt>
+    <w:sdtPr>
+      <w:id w:val="-966665898"/>
+      <w:docPartObj>
+        <w:docPartGallery w:val="Page Numbers (Bottom of Page)"/>
+        <w:docPartUnique/>
+      </w:docPartObj>
+    </w:sdtPr>
+    <w:sdtContent>
+      <w:p>
+        <w:pPr>
+          <w:pStyle w:val="Fuzeile"/>
+          <w:jc w:val="right"/>
+          <w:rPr>
+            <w:vanish/>
+          </w:rPr>
+        </w:pPr>
+        <w:r>
+          <w:fldChar w:fldCharType="begin"/>
+        </w:r>
+        <w:r>
+          <w:instrText>PAGE   \* MERGEFORMAT</w:instrText>
+        </w:r>
+        <w:r>
+          <w:fldChar w:fldCharType="separate"/>
+        </w:r>
+        <w:r>
+          <w:rPr>
+            <w:noProof/>
+          </w:rPr>
+          <w:t>19</w:t>
+        </w:r>
+        <w:r>
+          <w:fldChar w:fldCharType="end"/>
+        </w:r>
+      </w:p>
+    </w:sdtContent>
+  </w:sdt>
+</w:ftr>
+</file>
+
 <file path=word/footnotes.xml><?xml version="1.0" encoding="utf-8"?>
 <w:footnotes xmlns:wpc="http://schemas.microsoft.com/office/word/2010/wordprocessingCanvas" xmlns:mc="http://schemas.openxmlformats.org/markup-compatibility/2006" xmlns:o="urn:schemas-microsoft-com:office:office" xmlns:r="http://schemas.openxmlformats.org/officeDocument/2006/relationships" xmlns:m="http://schemas.openxmlformats.org/officeDocument/2006/math" xmlns:v="urn:schemas-microsoft-com:vml" xmlns:wp14="http://schemas.microsoft.com/office/word/2010/wordprocessingDrawing" xmlns:wp="http://schemas.openxmlformats.org/drawingml/2006/wordprocessingDrawing" xmlns:w10="urn:schemas-microsoft-com:office:word" xmlns:w="http://schemas.openxmlformats.org/wordprocessingml/2006/main" xmlns:w14="http://schemas.microsoft.com/office/word/2010/wordml" xmlns:wpg="http://schemas.microsoft.com/office/word/2010/wordprocessingGroup" xmlns:wpi="http://schemas.microsoft.com/office/word/2010/wordprocessingInk" xmlns:wne="http://schemas.microsoft.com/office/word/2006/wordml" xmlns:wps="http://schemas.microsoft.com/office/word/2010/wordprocessingShape" mc:Ignorable="w14 wp14">
   <w:footnote w:type="separator" w:id="-1">
@@ -13580,6 +13604,38 @@
 </file>
 
 <file path=word/header1.xml><?xml version="1.0" encoding="utf-8"?>
+<w:hdr xmlns:wpc="http://schemas.microsoft.com/office/word/2010/wordprocessingCanvas" xmlns:mc="http://schemas.openxmlformats.org/markup-compatibility/2006" xmlns:o="urn:schemas-microsoft-com:office:office" xmlns:r="http://schemas.openxmlformats.org/officeDocument/2006/relationships" xmlns:m="http://schemas.openxmlformats.org/officeDocument/2006/math" xmlns:v="urn:schemas-microsoft-com:vml" xmlns:wp14="http://schemas.microsoft.com/office/word/2010/wordprocessingDrawing" xmlns:wp="http://schemas.openxmlformats.org/drawingml/2006/wordprocessingDrawing" xmlns:w10="urn:schemas-microsoft-com:office:word" xmlns:w="http://schemas.openxmlformats.org/wordprocessingml/2006/main" xmlns:w14="http://schemas.microsoft.com/office/word/2010/wordml" xmlns:wpg="http://schemas.microsoft.com/office/word/2010/wordprocessingGroup" xmlns:wpi="http://schemas.microsoft.com/office/word/2010/wordprocessingInk" xmlns:wne="http://schemas.microsoft.com/office/word/2006/wordml" xmlns:wps="http://schemas.microsoft.com/office/word/2010/wordprocessingShape" mc:Ignorable="w14 wp14">
+  <w:p>
+    <w:pPr>
+      <w:pStyle w:val="Kopfzeile"/>
+      <w:rPr>
+        <w:lang w:val="en-GB"/>
+      </w:rPr>
+    </w:pPr>
+    <w:r>
+      <w:rPr>
+        <w:lang w:val="en-GB"/>
+      </w:rPr>
+      <w:t>Voodoo – Game Design Document</w:t>
+    </w:r>
+    <w:r>
+      <w:rPr>
+        <w:lang w:val="en-GB"/>
+      </w:rPr>
+      <w:tab/>
+    </w:r>
+    <w:r>
+      <w:rPr>
+        <w:lang w:val="en-GB"/>
+      </w:rPr>
+      <w:tab/>
+      <w:t>Team 13</w:t>
+    </w:r>
+  </w:p>
+</w:hdr>
+</file>
+
+<file path=word/header2.xml><?xml version="1.0" encoding="utf-8"?>
 <w:hdr xmlns:wpc="http://schemas.microsoft.com/office/word/2010/wordprocessingCanvas" xmlns:mc="http://schemas.openxmlformats.org/markup-compatibility/2006" xmlns:o="urn:schemas-microsoft-com:office:office" xmlns:r="http://schemas.openxmlformats.org/officeDocument/2006/relationships" xmlns:m="http://schemas.openxmlformats.org/officeDocument/2006/math" xmlns:v="urn:schemas-microsoft-com:vml" xmlns:wp14="http://schemas.microsoft.com/office/word/2010/wordprocessingDrawing" xmlns:wp="http://schemas.openxmlformats.org/drawingml/2006/wordprocessingDrawing" xmlns:w10="urn:schemas-microsoft-com:office:word" xmlns:w="http://schemas.openxmlformats.org/wordprocessingml/2006/main" xmlns:w14="http://schemas.microsoft.com/office/word/2010/wordml" xmlns:wpg="http://schemas.microsoft.com/office/word/2010/wordprocessingGroup" xmlns:wpi="http://schemas.microsoft.com/office/word/2010/wordprocessingInk" xmlns:wne="http://schemas.microsoft.com/office/word/2006/wordml" xmlns:wps="http://schemas.microsoft.com/office/word/2010/wordprocessingShape" mc:Ignorable="w14 wp14">
   <w:p>
     <w:pPr>
@@ -17697,6 +17753,7 @@
   <w:style w:type="character" w:default="1" w:styleId="Absatz-Standardschriftart">
     <w:name w:val="Default Paragraph Font"/>
     <w:uiPriority w:val="1"/>
+    <w:semiHidden/>
     <w:unhideWhenUsed/>
   </w:style>
   <w:style w:type="table" w:default="1" w:styleId="NormaleTabelle">
@@ -18965,6 +19022,7 @@
   <w:style w:type="character" w:default="1" w:styleId="Absatz-Standardschriftart">
     <w:name w:val="Default Paragraph Font"/>
     <w:uiPriority w:val="1"/>
+    <w:semiHidden/>
     <w:unhideWhenUsed/>
   </w:style>
   <w:style w:type="table" w:default="1" w:styleId="NormaleTabelle">
@@ -21007,31 +21065,31 @@
     </dgm:pt>
   </dgm:ptLst>
   <dgm:cxnLst>
-    <dgm:cxn modelId="{48BCB033-DCAC-4DC7-8C1B-DDD0DB8F842B}" type="presOf" srcId="{96628D2C-7EAB-4274-9837-8BDC1B87D12C}" destId="{80BCFAE1-1161-4D0D-92C3-9CEB34B8EE0D}" srcOrd="0" destOrd="0" presId="urn:microsoft.com/office/officeart/2005/8/layout/cycle1"/>
-    <dgm:cxn modelId="{0ADE6BBC-F0CA-4DCC-8808-FC94B2E56074}" type="presOf" srcId="{8056E5A0-E8FA-454D-B427-7A16B65C6711}" destId="{267F1077-A0BE-4F6A-A18F-A745B28E8BF3}" srcOrd="0" destOrd="0" presId="urn:microsoft.com/office/officeart/2005/8/layout/cycle1"/>
+    <dgm:cxn modelId="{4BDC2509-DE8F-4395-BD07-770ED1537422}" type="presOf" srcId="{96628D2C-7EAB-4274-9837-8BDC1B87D12C}" destId="{80BCFAE1-1161-4D0D-92C3-9CEB34B8EE0D}" srcOrd="0" destOrd="0" presId="urn:microsoft.com/office/officeart/2005/8/layout/cycle1"/>
+    <dgm:cxn modelId="{E9AEDA38-6ED6-4AE4-AB8A-8CF0666898B9}" type="presOf" srcId="{8056E5A0-E8FA-454D-B427-7A16B65C6711}" destId="{267F1077-A0BE-4F6A-A18F-A745B28E8BF3}" srcOrd="0" destOrd="0" presId="urn:microsoft.com/office/officeart/2005/8/layout/cycle1"/>
+    <dgm:cxn modelId="{80F35B40-2ED7-4CFD-B84A-A3E9C940DEE3}" type="presOf" srcId="{9EEEDAC5-4E1C-4603-9334-9F084C187352}" destId="{078045A0-F657-4EBE-8D23-B0F976E3CE34}" srcOrd="0" destOrd="0" presId="urn:microsoft.com/office/officeart/2005/8/layout/cycle1"/>
+    <dgm:cxn modelId="{FF03B41A-DDA7-45EB-81FD-776AE1D4809F}" type="presOf" srcId="{DDA921E5-18F1-436D-AF1F-1C5A65A5B14D}" destId="{98E4E2C3-7BBD-46E1-9A48-23348DF1BE49}" srcOrd="0" destOrd="0" presId="urn:microsoft.com/office/officeart/2005/8/layout/cycle1"/>
     <dgm:cxn modelId="{F86B7884-593C-434B-AE61-75768AA6DB28}" srcId="{9EEEDAC5-4E1C-4603-9334-9F084C187352}" destId="{96628D2C-7EAB-4274-9837-8BDC1B87D12C}" srcOrd="1" destOrd="0" parTransId="{C22FAF56-931C-4581-BF1B-3F6A8449AAE4}" sibTransId="{DDA921E5-18F1-436D-AF1F-1C5A65A5B14D}"/>
     <dgm:cxn modelId="{3CFE2921-DE23-4DD0-B2A3-511BC89CD467}" srcId="{9EEEDAC5-4E1C-4603-9334-9F084C187352}" destId="{E7366139-2E93-4E6B-999D-EAC4D31D9442}" srcOrd="2" destOrd="0" parTransId="{E1A36387-F97D-43EB-9F35-9236BD1CA5BB}" sibTransId="{317BF9F5-A087-4F47-AC75-C17C296C7A75}"/>
-    <dgm:cxn modelId="{2363047A-AE8A-4999-A95D-B9642CF7C052}" type="presOf" srcId="{C6F7374C-FFC2-4396-B50C-4622FFAC711C}" destId="{E226B249-1392-4EE7-ACC2-00EB84AB2948}" srcOrd="0" destOrd="0" presId="urn:microsoft.com/office/officeart/2005/8/layout/cycle1"/>
     <dgm:cxn modelId="{F579E5E5-964F-411A-AE19-E5079239C188}" srcId="{9EEEDAC5-4E1C-4603-9334-9F084C187352}" destId="{D46D1C8F-874D-4D90-B484-D6B99FFD66AD}" srcOrd="3" destOrd="0" parTransId="{6D004B49-5E1B-4397-889C-718E7E375B18}" sibTransId="{8056E5A0-E8FA-454D-B427-7A16B65C6711}"/>
     <dgm:cxn modelId="{96866E7E-BC9A-4371-921D-9FA5D26D494D}" srcId="{9EEEDAC5-4E1C-4603-9334-9F084C187352}" destId="{F67AE151-64A6-4306-992F-E380237442EC}" srcOrd="0" destOrd="0" parTransId="{F111D6FC-39EC-49F3-916A-1F6FEFAF4ED6}" sibTransId="{C6F7374C-FFC2-4396-B50C-4622FFAC711C}"/>
-    <dgm:cxn modelId="{F65952A0-775D-4ABC-878F-3756F62EB990}" type="presOf" srcId="{317BF9F5-A087-4F47-AC75-C17C296C7A75}" destId="{37ACC3FE-496A-4E50-A5DC-20988C058B0C}" srcOrd="0" destOrd="0" presId="urn:microsoft.com/office/officeart/2005/8/layout/cycle1"/>
-    <dgm:cxn modelId="{FF428D91-26EC-4190-8929-FC8B10B057F2}" type="presOf" srcId="{DDA921E5-18F1-436D-AF1F-1C5A65A5B14D}" destId="{98E4E2C3-7BBD-46E1-9A48-23348DF1BE49}" srcOrd="0" destOrd="0" presId="urn:microsoft.com/office/officeart/2005/8/layout/cycle1"/>
-    <dgm:cxn modelId="{85299943-BCAF-40AE-9084-931BE6A7C605}" type="presOf" srcId="{E7366139-2E93-4E6B-999D-EAC4D31D9442}" destId="{BA141A2B-EFCD-406E-9F7A-165081E8E2FA}" srcOrd="0" destOrd="0" presId="urn:microsoft.com/office/officeart/2005/8/layout/cycle1"/>
-    <dgm:cxn modelId="{13371F6D-E669-441D-BE7D-FF07BB2B5B81}" type="presOf" srcId="{D46D1C8F-874D-4D90-B484-D6B99FFD66AD}" destId="{374C348C-09AA-4A70-9D84-BC58E0EA63B1}" srcOrd="0" destOrd="0" presId="urn:microsoft.com/office/officeart/2005/8/layout/cycle1"/>
-    <dgm:cxn modelId="{D743426E-A426-4F24-BE24-3CCCE69926DF}" type="presOf" srcId="{F67AE151-64A6-4306-992F-E380237442EC}" destId="{EE66156B-3253-463E-8770-08B381EBFE88}" srcOrd="0" destOrd="0" presId="urn:microsoft.com/office/officeart/2005/8/layout/cycle1"/>
-    <dgm:cxn modelId="{CE06A639-1DD3-430C-B88F-3A6776CA5942}" type="presOf" srcId="{9EEEDAC5-4E1C-4603-9334-9F084C187352}" destId="{078045A0-F657-4EBE-8D23-B0F976E3CE34}" srcOrd="0" destOrd="0" presId="urn:microsoft.com/office/officeart/2005/8/layout/cycle1"/>
-    <dgm:cxn modelId="{DD7FBBAE-04B5-457F-A1CA-A2EA1388AEB1}" type="presParOf" srcId="{078045A0-F657-4EBE-8D23-B0F976E3CE34}" destId="{80B15AFE-3F34-430D-AD39-4E80EF6556F5}" srcOrd="0" destOrd="0" presId="urn:microsoft.com/office/officeart/2005/8/layout/cycle1"/>
-    <dgm:cxn modelId="{9EFF8213-7C91-4549-AAF4-92A4A68BC00F}" type="presParOf" srcId="{078045A0-F657-4EBE-8D23-B0F976E3CE34}" destId="{EE66156B-3253-463E-8770-08B381EBFE88}" srcOrd="1" destOrd="0" presId="urn:microsoft.com/office/officeart/2005/8/layout/cycle1"/>
-    <dgm:cxn modelId="{9D0D5555-0763-4224-98B7-B5635C85EAED}" type="presParOf" srcId="{078045A0-F657-4EBE-8D23-B0F976E3CE34}" destId="{E226B249-1392-4EE7-ACC2-00EB84AB2948}" srcOrd="2" destOrd="0" presId="urn:microsoft.com/office/officeart/2005/8/layout/cycle1"/>
-    <dgm:cxn modelId="{AA896D1B-3D38-4E83-A056-74B8E14B7695}" type="presParOf" srcId="{078045A0-F657-4EBE-8D23-B0F976E3CE34}" destId="{5D6E78C9-5B7D-49EB-91D8-2B5414DB650E}" srcOrd="3" destOrd="0" presId="urn:microsoft.com/office/officeart/2005/8/layout/cycle1"/>
-    <dgm:cxn modelId="{EF7CEEC9-6A56-4B27-8B4C-F65B33274B02}" type="presParOf" srcId="{078045A0-F657-4EBE-8D23-B0F976E3CE34}" destId="{80BCFAE1-1161-4D0D-92C3-9CEB34B8EE0D}" srcOrd="4" destOrd="0" presId="urn:microsoft.com/office/officeart/2005/8/layout/cycle1"/>
-    <dgm:cxn modelId="{A5DDE42F-6982-4B20-A70B-FA232A470AA2}" type="presParOf" srcId="{078045A0-F657-4EBE-8D23-B0F976E3CE34}" destId="{98E4E2C3-7BBD-46E1-9A48-23348DF1BE49}" srcOrd="5" destOrd="0" presId="urn:microsoft.com/office/officeart/2005/8/layout/cycle1"/>
-    <dgm:cxn modelId="{CB91593E-62CE-4FF6-96C6-66FA32DD66B3}" type="presParOf" srcId="{078045A0-F657-4EBE-8D23-B0F976E3CE34}" destId="{8EF16F83-7E48-4FEB-BA9A-4264F189B7E4}" srcOrd="6" destOrd="0" presId="urn:microsoft.com/office/officeart/2005/8/layout/cycle1"/>
-    <dgm:cxn modelId="{BE7E4923-3F75-451E-BEA6-14983DF59FF4}" type="presParOf" srcId="{078045A0-F657-4EBE-8D23-B0F976E3CE34}" destId="{BA141A2B-EFCD-406E-9F7A-165081E8E2FA}" srcOrd="7" destOrd="0" presId="urn:microsoft.com/office/officeart/2005/8/layout/cycle1"/>
-    <dgm:cxn modelId="{F8AA1F9B-3468-4110-86CE-7AFE4AD50E26}" type="presParOf" srcId="{078045A0-F657-4EBE-8D23-B0F976E3CE34}" destId="{37ACC3FE-496A-4E50-A5DC-20988C058B0C}" srcOrd="8" destOrd="0" presId="urn:microsoft.com/office/officeart/2005/8/layout/cycle1"/>
-    <dgm:cxn modelId="{2740EA66-43F0-4C12-9DE2-F892EE9B8D7B}" type="presParOf" srcId="{078045A0-F657-4EBE-8D23-B0F976E3CE34}" destId="{A9884342-55E8-4A80-B97B-8A44978F129B}" srcOrd="9" destOrd="0" presId="urn:microsoft.com/office/officeart/2005/8/layout/cycle1"/>
-    <dgm:cxn modelId="{B5B3F1CE-3118-4A04-894C-199C1E99CA43}" type="presParOf" srcId="{078045A0-F657-4EBE-8D23-B0F976E3CE34}" destId="{374C348C-09AA-4A70-9D84-BC58E0EA63B1}" srcOrd="10" destOrd="0" presId="urn:microsoft.com/office/officeart/2005/8/layout/cycle1"/>
-    <dgm:cxn modelId="{09D91E21-3830-4096-8C9D-66FF41EB341A}" type="presParOf" srcId="{078045A0-F657-4EBE-8D23-B0F976E3CE34}" destId="{267F1077-A0BE-4F6A-A18F-A745B28E8BF3}" srcOrd="11" destOrd="0" presId="urn:microsoft.com/office/officeart/2005/8/layout/cycle1"/>
+    <dgm:cxn modelId="{22814EBE-4963-4E8E-AA66-F7E9F196CB8C}" type="presOf" srcId="{F67AE151-64A6-4306-992F-E380237442EC}" destId="{EE66156B-3253-463E-8770-08B381EBFE88}" srcOrd="0" destOrd="0" presId="urn:microsoft.com/office/officeart/2005/8/layout/cycle1"/>
+    <dgm:cxn modelId="{6009F01C-6DAB-40AE-99B8-07BEDF1CC3D5}" type="presOf" srcId="{D46D1C8F-874D-4D90-B484-D6B99FFD66AD}" destId="{374C348C-09AA-4A70-9D84-BC58E0EA63B1}" srcOrd="0" destOrd="0" presId="urn:microsoft.com/office/officeart/2005/8/layout/cycle1"/>
+    <dgm:cxn modelId="{742EBC17-F1B9-405A-A10D-00E2E97C79EA}" type="presOf" srcId="{317BF9F5-A087-4F47-AC75-C17C296C7A75}" destId="{37ACC3FE-496A-4E50-A5DC-20988C058B0C}" srcOrd="0" destOrd="0" presId="urn:microsoft.com/office/officeart/2005/8/layout/cycle1"/>
+    <dgm:cxn modelId="{2D74C3B4-EEEE-4A70-A5A2-235EB54DB691}" type="presOf" srcId="{E7366139-2E93-4E6B-999D-EAC4D31D9442}" destId="{BA141A2B-EFCD-406E-9F7A-165081E8E2FA}" srcOrd="0" destOrd="0" presId="urn:microsoft.com/office/officeart/2005/8/layout/cycle1"/>
+    <dgm:cxn modelId="{E82D92E5-295E-4B63-A489-762EC3A4D6C7}" type="presOf" srcId="{C6F7374C-FFC2-4396-B50C-4622FFAC711C}" destId="{E226B249-1392-4EE7-ACC2-00EB84AB2948}" srcOrd="0" destOrd="0" presId="urn:microsoft.com/office/officeart/2005/8/layout/cycle1"/>
+    <dgm:cxn modelId="{B367213C-DC20-45BA-8EF6-19AC944B13AB}" type="presParOf" srcId="{078045A0-F657-4EBE-8D23-B0F976E3CE34}" destId="{80B15AFE-3F34-430D-AD39-4E80EF6556F5}" srcOrd="0" destOrd="0" presId="urn:microsoft.com/office/officeart/2005/8/layout/cycle1"/>
+    <dgm:cxn modelId="{05F8B130-1857-4703-8C60-616FD65A21AD}" type="presParOf" srcId="{078045A0-F657-4EBE-8D23-B0F976E3CE34}" destId="{EE66156B-3253-463E-8770-08B381EBFE88}" srcOrd="1" destOrd="0" presId="urn:microsoft.com/office/officeart/2005/8/layout/cycle1"/>
+    <dgm:cxn modelId="{A5381A28-CAFD-4B3C-B0D1-5A0BBF3ED616}" type="presParOf" srcId="{078045A0-F657-4EBE-8D23-B0F976E3CE34}" destId="{E226B249-1392-4EE7-ACC2-00EB84AB2948}" srcOrd="2" destOrd="0" presId="urn:microsoft.com/office/officeart/2005/8/layout/cycle1"/>
+    <dgm:cxn modelId="{521AE26C-0C72-453B-B3DF-198B54620D96}" type="presParOf" srcId="{078045A0-F657-4EBE-8D23-B0F976E3CE34}" destId="{5D6E78C9-5B7D-49EB-91D8-2B5414DB650E}" srcOrd="3" destOrd="0" presId="urn:microsoft.com/office/officeart/2005/8/layout/cycle1"/>
+    <dgm:cxn modelId="{F450431A-7862-4214-88A4-F65165E95131}" type="presParOf" srcId="{078045A0-F657-4EBE-8D23-B0F976E3CE34}" destId="{80BCFAE1-1161-4D0D-92C3-9CEB34B8EE0D}" srcOrd="4" destOrd="0" presId="urn:microsoft.com/office/officeart/2005/8/layout/cycle1"/>
+    <dgm:cxn modelId="{ED9AE2A8-613E-4C00-9883-A749DCD866D0}" type="presParOf" srcId="{078045A0-F657-4EBE-8D23-B0F976E3CE34}" destId="{98E4E2C3-7BBD-46E1-9A48-23348DF1BE49}" srcOrd="5" destOrd="0" presId="urn:microsoft.com/office/officeart/2005/8/layout/cycle1"/>
+    <dgm:cxn modelId="{FBF74216-3DB0-4B06-A205-F12EF3F06F62}" type="presParOf" srcId="{078045A0-F657-4EBE-8D23-B0F976E3CE34}" destId="{8EF16F83-7E48-4FEB-BA9A-4264F189B7E4}" srcOrd="6" destOrd="0" presId="urn:microsoft.com/office/officeart/2005/8/layout/cycle1"/>
+    <dgm:cxn modelId="{2E9AA615-0F5B-4C2A-BB9F-B7F5002F0BA9}" type="presParOf" srcId="{078045A0-F657-4EBE-8D23-B0F976E3CE34}" destId="{BA141A2B-EFCD-406E-9F7A-165081E8E2FA}" srcOrd="7" destOrd="0" presId="urn:microsoft.com/office/officeart/2005/8/layout/cycle1"/>
+    <dgm:cxn modelId="{4EF2065F-9097-45DD-A847-D01CA66DF632}" type="presParOf" srcId="{078045A0-F657-4EBE-8D23-B0F976E3CE34}" destId="{37ACC3FE-496A-4E50-A5DC-20988C058B0C}" srcOrd="8" destOrd="0" presId="urn:microsoft.com/office/officeart/2005/8/layout/cycle1"/>
+    <dgm:cxn modelId="{05396B3F-2828-4ECB-A907-44293DA56A35}" type="presParOf" srcId="{078045A0-F657-4EBE-8D23-B0F976E3CE34}" destId="{A9884342-55E8-4A80-B97B-8A44978F129B}" srcOrd="9" destOrd="0" presId="urn:microsoft.com/office/officeart/2005/8/layout/cycle1"/>
+    <dgm:cxn modelId="{A4E82893-A517-4B13-ADB7-AE2A5A4A55D5}" type="presParOf" srcId="{078045A0-F657-4EBE-8D23-B0F976E3CE34}" destId="{374C348C-09AA-4A70-9D84-BC58E0EA63B1}" srcOrd="10" destOrd="0" presId="urn:microsoft.com/office/officeart/2005/8/layout/cycle1"/>
+    <dgm:cxn modelId="{2422924B-9A4B-427C-B8E8-5106D05919A1}" type="presParOf" srcId="{078045A0-F657-4EBE-8D23-B0F976E3CE34}" destId="{267F1077-A0BE-4F6A-A18F-A745B28E8BF3}" srcOrd="11" destOrd="0" presId="urn:microsoft.com/office/officeart/2005/8/layout/cycle1"/>
   </dgm:cxnLst>
   <dgm:bg/>
   <dgm:whole/>
@@ -23040,7 +23098,7 @@
 </file>
 
 <file path=customXml/itemProps1.xml><?xml version="1.0" encoding="utf-8"?>
-<ds:datastoreItem xmlns:ds="http://schemas.openxmlformats.org/officeDocument/2006/customXml" ds:itemID="{80372E65-98AF-49BC-9DB1-2E9FA629291F}">
+<ds:datastoreItem xmlns:ds="http://schemas.openxmlformats.org/officeDocument/2006/customXml" ds:itemID="{943CA8A8-8FE6-4746-B0B9-B42F3070451D}">
   <ds:schemaRefs>
     <ds:schemaRef ds:uri="http://schemas.openxmlformats.org/officeDocument/2006/bibliography"/>
   </ds:schemaRefs>

</xml_diff>